<commit_message>
Descubierto error en el salto del Player
</commit_message>
<xml_diff>
--- a/docs/ErroresEncontrados.docx
+++ b/docs/ErroresEncontrados.docx
@@ -17,7 +17,35 @@
         <w:rPr>
           <w:rStyle w:val="Textoennegrita"/>
         </w:rPr>
-        <w:t>Problemas al pasar del estado PlayerIdleState a PlayerOnAirState. Detecta el suelo mientras salta y lo para a mitad.</w:t>
+        <w:t xml:space="preserve">Problemas al pasar del estado </w:t>
+      </w:r>
+      <w:proofErr w:type="spellStart"/>
+      <w:r>
+        <w:rPr>
+          <w:rStyle w:val="Textoennegrita"/>
+        </w:rPr>
+        <w:t>PlayerIdleState</w:t>
+      </w:r>
+      <w:proofErr w:type="spellEnd"/>
+      <w:r>
+        <w:rPr>
+          <w:rStyle w:val="Textoennegrita"/>
+        </w:rPr>
+        <w:t xml:space="preserve"> a </w:t>
+      </w:r>
+      <w:proofErr w:type="spellStart"/>
+      <w:r>
+        <w:rPr>
+          <w:rStyle w:val="Textoennegrita"/>
+        </w:rPr>
+        <w:t>PlayerOnAirState</w:t>
+      </w:r>
+      <w:proofErr w:type="spellEnd"/>
+      <w:r>
+        <w:rPr>
+          <w:rStyle w:val="Textoennegrita"/>
+        </w:rPr>
+        <w:t>. Detecta el suelo mientras salta y lo para a mitad.</w:t>
       </w:r>
     </w:p>
     <w:p>
@@ -38,8 +66,9 @@
           <w:szCs w:val="21"/>
           <w:shd w:val="clear" w:color="auto" w:fill="FFFFFF"/>
         </w:rPr>
-        <w:t>Solucionado sustituyendo Input.Get</w:t>
-      </w:r>
+        <w:t xml:space="preserve">Solucionado sustituyendo </w:t>
+      </w:r>
+      <w:proofErr w:type="spellStart"/>
       <w:r>
         <w:rPr>
           <w:rFonts w:ascii="Segoe UI" w:hAnsi="Segoe UI" w:cs="Segoe UI"/>
@@ -48,7 +77,7 @@
           <w:szCs w:val="21"/>
           <w:shd w:val="clear" w:color="auto" w:fill="FFFFFF"/>
         </w:rPr>
-        <w:t>ButtonDown</w:t>
+        <w:t>Input.Get</w:t>
       </w:r>
       <w:r>
         <w:rPr>
@@ -58,8 +87,9 @@
           <w:szCs w:val="21"/>
           <w:shd w:val="clear" w:color="auto" w:fill="FFFFFF"/>
         </w:rPr>
-        <w:t>(</w:t>
-      </w:r>
+        <w:t>ButtonDown</w:t>
+      </w:r>
+      <w:proofErr w:type="spellEnd"/>
       <w:r>
         <w:rPr>
           <w:rFonts w:ascii="Segoe UI" w:hAnsi="Segoe UI" w:cs="Segoe UI"/>
@@ -68,7 +98,7 @@
           <w:szCs w:val="21"/>
           <w:shd w:val="clear" w:color="auto" w:fill="FFFFFF"/>
         </w:rPr>
-        <w:t>“Jump”</w:t>
+        <w:t>(</w:t>
       </w:r>
       <w:r>
         <w:rPr>
@@ -78,8 +108,9 @@
           <w:szCs w:val="21"/>
           <w:shd w:val="clear" w:color="auto" w:fill="FFFFFF"/>
         </w:rPr>
-        <w:t>) por Input.Get</w:t>
-      </w:r>
+        <w:t>“</w:t>
+      </w:r>
+      <w:proofErr w:type="spellStart"/>
       <w:r>
         <w:rPr>
           <w:rFonts w:ascii="Segoe UI" w:hAnsi="Segoe UI" w:cs="Segoe UI"/>
@@ -88,8 +119,9 @@
           <w:szCs w:val="21"/>
           <w:shd w:val="clear" w:color="auto" w:fill="FFFFFF"/>
         </w:rPr>
-        <w:t>Button</w:t>
-      </w:r>
+        <w:t>Jump</w:t>
+      </w:r>
+      <w:proofErr w:type="spellEnd"/>
       <w:r>
         <w:rPr>
           <w:rFonts w:ascii="Segoe UI" w:hAnsi="Segoe UI" w:cs="Segoe UI"/>
@@ -98,7 +130,7 @@
           <w:szCs w:val="21"/>
           <w:shd w:val="clear" w:color="auto" w:fill="FFFFFF"/>
         </w:rPr>
-        <w:t>(</w:t>
+        <w:t>”</w:t>
       </w:r>
       <w:r>
         <w:rPr>
@@ -108,8 +140,9 @@
           <w:szCs w:val="21"/>
           <w:shd w:val="clear" w:color="auto" w:fill="FFFFFF"/>
         </w:rPr>
-        <w:t>“Jump”</w:t>
-      </w:r>
+        <w:t xml:space="preserve">) por </w:t>
+      </w:r>
+      <w:proofErr w:type="spellStart"/>
       <w:r>
         <w:rPr>
           <w:rFonts w:ascii="Segoe UI" w:hAnsi="Segoe UI" w:cs="Segoe UI"/>
@@ -118,11 +151,9 @@
           <w:szCs w:val="21"/>
           <w:shd w:val="clear" w:color="auto" w:fill="FFFFFF"/>
         </w:rPr>
-        <w:t>). No soluciona el problema pero añade más fotogramas para que se detecte la acción de saltar del jugador.</w:t>
-      </w:r>
-    </w:p>
-    <w:p>
-      <w:pPr>
+        <w:t>Input.Get</w:t>
+      </w:r>
+      <w:r>
         <w:rPr>
           <w:rFonts w:ascii="Segoe UI" w:hAnsi="Segoe UI" w:cs="Segoe UI"/>
           <w:color w:val="323130"/>
@@ -130,6 +161,71 @@
           <w:szCs w:val="21"/>
           <w:shd w:val="clear" w:color="auto" w:fill="FFFFFF"/>
         </w:rPr>
+        <w:t>Button</w:t>
+      </w:r>
+      <w:proofErr w:type="spellEnd"/>
+      <w:r>
+        <w:rPr>
+          <w:rFonts w:ascii="Segoe UI" w:hAnsi="Segoe UI" w:cs="Segoe UI"/>
+          <w:color w:val="323130"/>
+          <w:sz w:val="21"/>
+          <w:szCs w:val="21"/>
+          <w:shd w:val="clear" w:color="auto" w:fill="FFFFFF"/>
+        </w:rPr>
+        <w:t>(</w:t>
+      </w:r>
+      <w:r>
+        <w:rPr>
+          <w:rFonts w:ascii="Segoe UI" w:hAnsi="Segoe UI" w:cs="Segoe UI"/>
+          <w:color w:val="323130"/>
+          <w:sz w:val="21"/>
+          <w:szCs w:val="21"/>
+          <w:shd w:val="clear" w:color="auto" w:fill="FFFFFF"/>
+        </w:rPr>
+        <w:t>“</w:t>
+      </w:r>
+      <w:proofErr w:type="spellStart"/>
+      <w:r>
+        <w:rPr>
+          <w:rFonts w:ascii="Segoe UI" w:hAnsi="Segoe UI" w:cs="Segoe UI"/>
+          <w:color w:val="323130"/>
+          <w:sz w:val="21"/>
+          <w:szCs w:val="21"/>
+          <w:shd w:val="clear" w:color="auto" w:fill="FFFFFF"/>
+        </w:rPr>
+        <w:t>Jump</w:t>
+      </w:r>
+      <w:proofErr w:type="spellEnd"/>
+      <w:r>
+        <w:rPr>
+          <w:rFonts w:ascii="Segoe UI" w:hAnsi="Segoe UI" w:cs="Segoe UI"/>
+          <w:color w:val="323130"/>
+          <w:sz w:val="21"/>
+          <w:szCs w:val="21"/>
+          <w:shd w:val="clear" w:color="auto" w:fill="FFFFFF"/>
+        </w:rPr>
+        <w:t>”</w:t>
+      </w:r>
+      <w:r>
+        <w:rPr>
+          <w:rFonts w:ascii="Segoe UI" w:hAnsi="Segoe UI" w:cs="Segoe UI"/>
+          <w:color w:val="323130"/>
+          <w:sz w:val="21"/>
+          <w:szCs w:val="21"/>
+          <w:shd w:val="clear" w:color="auto" w:fill="FFFFFF"/>
+        </w:rPr>
+        <w:t>). No soluciona el problema pero añade más fotogramas para que se detecte la acción de saltar del jugador.</w:t>
+      </w:r>
+    </w:p>
+    <w:p>
+      <w:pPr>
+        <w:rPr>
+          <w:rFonts w:ascii="Segoe UI" w:hAnsi="Segoe UI" w:cs="Segoe UI"/>
+          <w:color w:val="323130"/>
+          <w:sz w:val="21"/>
+          <w:szCs w:val="21"/>
+          <w:shd w:val="clear" w:color="auto" w:fill="FFFFFF"/>
+        </w:rPr>
       </w:pPr>
     </w:p>
     <w:p>
@@ -203,7 +299,21 @@
         <w:rPr>
           <w:rStyle w:val="Textoennegrita"/>
         </w:rPr>
-        <w:t xml:space="preserve">En el estado PlayerMovingState no se detecta correctamente si el jugador </w:t>
+        <w:t xml:space="preserve">En el estado </w:t>
+      </w:r>
+      <w:proofErr w:type="spellStart"/>
+      <w:r>
+        <w:rPr>
+          <w:rStyle w:val="Textoennegrita"/>
+        </w:rPr>
+        <w:t>PlayerMovingState</w:t>
+      </w:r>
+      <w:proofErr w:type="spellEnd"/>
+      <w:r>
+        <w:rPr>
+          <w:rStyle w:val="Textoennegrita"/>
+        </w:rPr>
+        <w:t xml:space="preserve"> no se detecta correctamente si el jugador </w:t>
       </w:r>
       <w:r>
         <w:rPr>
@@ -215,24 +325,188 @@
         <w:rPr>
           <w:rStyle w:val="Textoennegrita"/>
         </w:rPr>
-        <w:t xml:space="preserve"> pulsando LeftArrow y no realiza correctamente el movimiento a la izquierda. El movimiento a la derecha funciona perfectamente. Falla con Input.GetKey(KeyCode.LeftArrow) y con Input.GetAxis(“Horizontal”).</w:t>
-      </w:r>
-    </w:p>
-    <w:p>
-      <w:pPr>
-        <w:rPr>
-          <w:rStyle w:val="Textoennegrita"/>
-          <w:b w:val="0"/>
-          <w:bCs w:val="0"/>
-        </w:rPr>
-      </w:pPr>
-      <w:r>
-        <w:rPr>
-          <w:rStyle w:val="Textoennegrita"/>
-          <w:b w:val="0"/>
-          <w:bCs w:val="0"/>
-        </w:rPr>
-        <w:t>Causa error en la programación. Para decidir si se pasa del estado PlayerMovingState a PlayerStopimgState se comprueba si la dirección que sigue el jugador es menor que 0.001 (cercana a cero). Esto hace que si la dirección es negativa, es decir, se esta moviendo hacia la izquierda, la dirección es también menor que 0.001 y pasa al estado PlayerStopingState. Esto provoca que ir hacia la derecha provoque una oscilación continua entre PlayerMovingState y PlayerStopimgState, resultando en un movimiento estático.</w:t>
+        <w:t xml:space="preserve"> pulsando </w:t>
+      </w:r>
+      <w:proofErr w:type="spellStart"/>
+      <w:r>
+        <w:rPr>
+          <w:rStyle w:val="Textoennegrita"/>
+        </w:rPr>
+        <w:t>LeftArrow</w:t>
+      </w:r>
+      <w:proofErr w:type="spellEnd"/>
+      <w:r>
+        <w:rPr>
+          <w:rStyle w:val="Textoennegrita"/>
+        </w:rPr>
+        <w:t xml:space="preserve"> y no realiza correctamente el movimiento a la izquierda. El movimiento a la derecha funciona perfectamente. Falla con </w:t>
+      </w:r>
+      <w:proofErr w:type="spellStart"/>
+      <w:r>
+        <w:rPr>
+          <w:rStyle w:val="Textoennegrita"/>
+        </w:rPr>
+        <w:t>Input.GetKey</w:t>
+      </w:r>
+      <w:proofErr w:type="spellEnd"/>
+      <w:r>
+        <w:rPr>
+          <w:rStyle w:val="Textoennegrita"/>
+        </w:rPr>
+        <w:t>(</w:t>
+      </w:r>
+      <w:proofErr w:type="spellStart"/>
+      <w:r>
+        <w:rPr>
+          <w:rStyle w:val="Textoennegrita"/>
+        </w:rPr>
+        <w:t>KeyCode.LeftArrow</w:t>
+      </w:r>
+      <w:proofErr w:type="spellEnd"/>
+      <w:r>
+        <w:rPr>
+          <w:rStyle w:val="Textoennegrita"/>
+        </w:rPr>
+        <w:t xml:space="preserve">) y con </w:t>
+      </w:r>
+      <w:proofErr w:type="spellStart"/>
+      <w:r>
+        <w:rPr>
+          <w:rStyle w:val="Textoennegrita"/>
+        </w:rPr>
+        <w:t>Input.GetAxis</w:t>
+      </w:r>
+      <w:proofErr w:type="spellEnd"/>
+      <w:r>
+        <w:rPr>
+          <w:rStyle w:val="Textoennegrita"/>
+        </w:rPr>
+        <w:t>(“Horizontal”).</w:t>
+      </w:r>
+    </w:p>
+    <w:p>
+      <w:pPr>
+        <w:rPr>
+          <w:rStyle w:val="Textoennegrita"/>
+          <w:b w:val="0"/>
+          <w:bCs w:val="0"/>
+        </w:rPr>
+      </w:pPr>
+      <w:r>
+        <w:rPr>
+          <w:rStyle w:val="Textoennegrita"/>
+          <w:b w:val="0"/>
+          <w:bCs w:val="0"/>
+        </w:rPr>
+        <w:t xml:space="preserve">Causa error en la programación. Para decidir si se pasa del estado </w:t>
+      </w:r>
+      <w:proofErr w:type="spellStart"/>
+      <w:r>
+        <w:rPr>
+          <w:rStyle w:val="Textoennegrita"/>
+          <w:b w:val="0"/>
+          <w:bCs w:val="0"/>
+        </w:rPr>
+        <w:t>PlayerMovingState</w:t>
+      </w:r>
+      <w:proofErr w:type="spellEnd"/>
+      <w:r>
+        <w:rPr>
+          <w:rStyle w:val="Textoennegrita"/>
+          <w:b w:val="0"/>
+          <w:bCs w:val="0"/>
+        </w:rPr>
+        <w:t xml:space="preserve"> a </w:t>
+      </w:r>
+      <w:proofErr w:type="spellStart"/>
+      <w:r>
+        <w:rPr>
+          <w:rStyle w:val="Textoennegrita"/>
+          <w:b w:val="0"/>
+          <w:bCs w:val="0"/>
+        </w:rPr>
+        <w:t>PlayerStopimgState</w:t>
+      </w:r>
+      <w:proofErr w:type="spellEnd"/>
+      <w:r>
+        <w:rPr>
+          <w:rStyle w:val="Textoennegrita"/>
+          <w:b w:val="0"/>
+          <w:bCs w:val="0"/>
+        </w:rPr>
+        <w:t xml:space="preserve"> se comprueba si la dirección que sigue el jugador es menor que 0.001 (cercana a cero). Esto hace que si la dirección es negativa, es decir, se </w:t>
+      </w:r>
+      <w:proofErr w:type="spellStart"/>
+      <w:r>
+        <w:rPr>
+          <w:rStyle w:val="Textoennegrita"/>
+          <w:b w:val="0"/>
+          <w:bCs w:val="0"/>
+        </w:rPr>
+        <w:t>esta</w:t>
+      </w:r>
+      <w:proofErr w:type="spellEnd"/>
+      <w:r>
+        <w:rPr>
+          <w:rStyle w:val="Textoennegrita"/>
+          <w:b w:val="0"/>
+          <w:bCs w:val="0"/>
+        </w:rPr>
+        <w:t xml:space="preserve"> moviendo hacia la izquierda, la dirección es también menor que 0.001 y pasa al estado </w:t>
+      </w:r>
+      <w:proofErr w:type="spellStart"/>
+      <w:r>
+        <w:rPr>
+          <w:rStyle w:val="Textoennegrita"/>
+          <w:b w:val="0"/>
+          <w:bCs w:val="0"/>
+        </w:rPr>
+        <w:t>PlayerStopingState</w:t>
+      </w:r>
+      <w:proofErr w:type="spellEnd"/>
+      <w:r>
+        <w:rPr>
+          <w:rStyle w:val="Textoennegrita"/>
+          <w:b w:val="0"/>
+          <w:bCs w:val="0"/>
+        </w:rPr>
+        <w:t xml:space="preserve">. Esto provoca que ir hacia la derecha provoque una oscilación continua entre </w:t>
+      </w:r>
+      <w:proofErr w:type="spellStart"/>
+      <w:r>
+        <w:rPr>
+          <w:rStyle w:val="Textoennegrita"/>
+          <w:b w:val="0"/>
+          <w:bCs w:val="0"/>
+        </w:rPr>
+        <w:t>PlayerMovingState</w:t>
+      </w:r>
+      <w:proofErr w:type="spellEnd"/>
+      <w:r>
+        <w:rPr>
+          <w:rStyle w:val="Textoennegrita"/>
+          <w:b w:val="0"/>
+          <w:bCs w:val="0"/>
+        </w:rPr>
+        <w:t xml:space="preserve"> y </w:t>
+      </w:r>
+      <w:proofErr w:type="spellStart"/>
+      <w:r>
+        <w:rPr>
+          <w:rStyle w:val="Textoennegrita"/>
+          <w:b w:val="0"/>
+          <w:bCs w:val="0"/>
+        </w:rPr>
+        <w:t>PlayerStopimgState</w:t>
+      </w:r>
+      <w:proofErr w:type="spellEnd"/>
+      <w:r>
+        <w:rPr>
+          <w:rStyle w:val="Textoennegrita"/>
+          <w:b w:val="0"/>
+          <w:bCs w:val="0"/>
+        </w:rPr>
+        <w:t>, resultando en un movimiento estático.</w:t>
       </w:r>
     </w:p>
     <w:p>
@@ -261,6 +535,7 @@
           <w:szCs w:val="19"/>
         </w:rPr>
       </w:pPr>
+      <w:proofErr w:type="spellStart"/>
       <w:r>
         <w:rPr>
           <w:rFonts w:ascii="Consolas" w:hAnsi="Consolas" w:cs="Consolas"/>
@@ -270,6 +545,7 @@
         </w:rPr>
         <w:t>if</w:t>
       </w:r>
+      <w:proofErr w:type="spellEnd"/>
       <w:r>
         <w:rPr>
           <w:rFonts w:ascii="Consolas" w:hAnsi="Consolas" w:cs="Consolas"/>
@@ -277,18 +553,19 @@
           <w:sz w:val="19"/>
           <w:szCs w:val="19"/>
         </w:rPr>
-        <w:t xml:space="preserve"> (Math.Abs(direction) &lt; 0.001f)</w:t>
-      </w:r>
-    </w:p>
-    <w:p>
-      <w:pPr>
+        <w:t xml:space="preserve"> (</w:t>
+      </w:r>
+      <w:proofErr w:type="spellStart"/>
+      <w:r>
         <w:rPr>
           <w:rFonts w:ascii="Consolas" w:hAnsi="Consolas" w:cs="Consolas"/>
           <w:color w:val="000000"/>
           <w:sz w:val="19"/>
           <w:szCs w:val="19"/>
         </w:rPr>
-      </w:pPr>
+        <w:t>Math.Abs</w:t>
+      </w:r>
+      <w:proofErr w:type="spellEnd"/>
       <w:r>
         <w:rPr>
           <w:rFonts w:ascii="Consolas" w:hAnsi="Consolas" w:cs="Consolas"/>
@@ -296,18 +573,58 @@
           <w:sz w:val="19"/>
           <w:szCs w:val="19"/>
         </w:rPr>
-        <w:t>por:</w:t>
-      </w:r>
-    </w:p>
-    <w:p>
-      <w:pPr>
+        <w:t>(</w:t>
+      </w:r>
+      <w:proofErr w:type="spellStart"/>
+      <w:r>
         <w:rPr>
           <w:rFonts w:ascii="Consolas" w:hAnsi="Consolas" w:cs="Consolas"/>
           <w:color w:val="000000"/>
           <w:sz w:val="19"/>
           <w:szCs w:val="19"/>
         </w:rPr>
-      </w:pPr>
+        <w:t>direction</w:t>
+      </w:r>
+      <w:proofErr w:type="spellEnd"/>
+      <w:r>
+        <w:rPr>
+          <w:rFonts w:ascii="Consolas" w:hAnsi="Consolas" w:cs="Consolas"/>
+          <w:color w:val="000000"/>
+          <w:sz w:val="19"/>
+          <w:szCs w:val="19"/>
+        </w:rPr>
+        <w:t>) &lt; 0.001f)</w:t>
+      </w:r>
+    </w:p>
+    <w:p>
+      <w:pPr>
+        <w:rPr>
+          <w:rFonts w:ascii="Consolas" w:hAnsi="Consolas" w:cs="Consolas"/>
+          <w:color w:val="000000"/>
+          <w:sz w:val="19"/>
+          <w:szCs w:val="19"/>
+        </w:rPr>
+      </w:pPr>
+      <w:r>
+        <w:rPr>
+          <w:rFonts w:ascii="Consolas" w:hAnsi="Consolas" w:cs="Consolas"/>
+          <w:color w:val="000000"/>
+          <w:sz w:val="19"/>
+          <w:szCs w:val="19"/>
+        </w:rPr>
+        <w:t>por:</w:t>
+      </w:r>
+    </w:p>
+    <w:p>
+      <w:pPr>
+        <w:rPr>
+          <w:rFonts w:ascii="Consolas" w:hAnsi="Consolas" w:cs="Consolas"/>
+          <w:color w:val="000000"/>
+          <w:sz w:val="19"/>
+          <w:szCs w:val="19"/>
+        </w:rPr>
+      </w:pPr>
+      <w:proofErr w:type="spellStart"/>
       <w:r>
         <w:rPr>
           <w:rFonts w:ascii="Consolas" w:hAnsi="Consolas" w:cs="Consolas"/>
@@ -317,6 +634,7 @@
         </w:rPr>
         <w:t>if</w:t>
       </w:r>
+      <w:proofErr w:type="spellEnd"/>
       <w:r>
         <w:rPr>
           <w:rFonts w:ascii="Consolas" w:hAnsi="Consolas" w:cs="Consolas"/>
@@ -324,7 +642,47 @@
           <w:sz w:val="19"/>
           <w:szCs w:val="19"/>
         </w:rPr>
-        <w:t xml:space="preserve"> (Math.Abs(direction) &lt; 0.001f)</w:t>
+        <w:t xml:space="preserve"> (</w:t>
+      </w:r>
+      <w:proofErr w:type="spellStart"/>
+      <w:r>
+        <w:rPr>
+          <w:rFonts w:ascii="Consolas" w:hAnsi="Consolas" w:cs="Consolas"/>
+          <w:color w:val="000000"/>
+          <w:sz w:val="19"/>
+          <w:szCs w:val="19"/>
+        </w:rPr>
+        <w:t>Math.Abs</w:t>
+      </w:r>
+      <w:proofErr w:type="spellEnd"/>
+      <w:r>
+        <w:rPr>
+          <w:rFonts w:ascii="Consolas" w:hAnsi="Consolas" w:cs="Consolas"/>
+          <w:color w:val="000000"/>
+          <w:sz w:val="19"/>
+          <w:szCs w:val="19"/>
+        </w:rPr>
+        <w:t>(</w:t>
+      </w:r>
+      <w:proofErr w:type="spellStart"/>
+      <w:r>
+        <w:rPr>
+          <w:rFonts w:ascii="Consolas" w:hAnsi="Consolas" w:cs="Consolas"/>
+          <w:color w:val="000000"/>
+          <w:sz w:val="19"/>
+          <w:szCs w:val="19"/>
+        </w:rPr>
+        <w:t>direction</w:t>
+      </w:r>
+      <w:proofErr w:type="spellEnd"/>
+      <w:r>
+        <w:rPr>
+          <w:rFonts w:ascii="Consolas" w:hAnsi="Consolas" w:cs="Consolas"/>
+          <w:color w:val="000000"/>
+          <w:sz w:val="19"/>
+          <w:szCs w:val="19"/>
+        </w:rPr>
+        <w:t>) &lt; 0.001f)</w:t>
       </w:r>
     </w:p>
     <w:p>
@@ -378,7 +736,25 @@
           <w:b w:val="0"/>
           <w:bCs w:val="0"/>
         </w:rPr>
-        <w:t xml:space="preserve">Solucionado con el objeto SpriteRenderer </w:t>
+        <w:t xml:space="preserve">Solucionado con el objeto </w:t>
+      </w:r>
+      <w:proofErr w:type="spellStart"/>
+      <w:r>
+        <w:rPr>
+          <w:rStyle w:val="Textoennegrita"/>
+          <w:b w:val="0"/>
+          <w:bCs w:val="0"/>
+        </w:rPr>
+        <w:t>SpriteRenderer</w:t>
+      </w:r>
+      <w:proofErr w:type="spellEnd"/>
+      <w:r>
+        <w:rPr>
+          <w:rStyle w:val="Textoennegrita"/>
+          <w:b w:val="0"/>
+          <w:bCs w:val="0"/>
+        </w:rPr>
+        <w:t xml:space="preserve"> </w:t>
       </w:r>
       <w:r>
         <w:rPr>
@@ -394,7 +770,43 @@
           <w:b w:val="0"/>
           <w:bCs w:val="0"/>
         </w:rPr>
-        <w:t xml:space="preserve"> al Player. El SpriteRenderer tiene un atributo flipX que invierte el Sprite si </w:t>
+        <w:t xml:space="preserve"> al Player. El </w:t>
+      </w:r>
+      <w:proofErr w:type="spellStart"/>
+      <w:r>
+        <w:rPr>
+          <w:rStyle w:val="Textoennegrita"/>
+          <w:b w:val="0"/>
+          <w:bCs w:val="0"/>
+        </w:rPr>
+        <w:t>SpriteRenderer</w:t>
+      </w:r>
+      <w:proofErr w:type="spellEnd"/>
+      <w:r>
+        <w:rPr>
+          <w:rStyle w:val="Textoennegrita"/>
+          <w:b w:val="0"/>
+          <w:bCs w:val="0"/>
+        </w:rPr>
+        <w:t xml:space="preserve"> tiene un atributo </w:t>
+      </w:r>
+      <w:proofErr w:type="spellStart"/>
+      <w:r>
+        <w:rPr>
+          <w:rStyle w:val="Textoennegrita"/>
+          <w:b w:val="0"/>
+          <w:bCs w:val="0"/>
+        </w:rPr>
+        <w:t>flipX</w:t>
+      </w:r>
+      <w:proofErr w:type="spellEnd"/>
+      <w:r>
+        <w:rPr>
+          <w:rStyle w:val="Textoennegrita"/>
+          <w:b w:val="0"/>
+          <w:bCs w:val="0"/>
+        </w:rPr>
+        <w:t xml:space="preserve"> que invierte el Sprite si </w:t>
       </w:r>
       <w:r>
         <w:rPr>
@@ -410,7 +822,25 @@
           <w:b w:val="0"/>
           <w:bCs w:val="0"/>
         </w:rPr>
-        <w:t xml:space="preserve"> a verdadero. Si el Player va a la derecha flipX estará a falso y se mantendrá la animación</w:t>
+        <w:t xml:space="preserve"> a verdadero. Si el Player va a la derecha </w:t>
+      </w:r>
+      <w:proofErr w:type="spellStart"/>
+      <w:r>
+        <w:rPr>
+          <w:rStyle w:val="Textoennegrita"/>
+          <w:b w:val="0"/>
+          <w:bCs w:val="0"/>
+        </w:rPr>
+        <w:t>flipX</w:t>
+      </w:r>
+      <w:proofErr w:type="spellEnd"/>
+      <w:r>
+        <w:rPr>
+          <w:rStyle w:val="Textoennegrita"/>
+          <w:b w:val="0"/>
+          <w:bCs w:val="0"/>
+        </w:rPr>
+        <w:t xml:space="preserve"> estará a falso y se mantendrá la animación</w:t>
       </w:r>
       <w:r>
         <w:rPr>
@@ -458,7 +888,25 @@
           <w:b w:val="0"/>
           <w:bCs w:val="0"/>
         </w:rPr>
-        <w:t>layer va a ala izquierda flipX estará a verdadero y se mantendrá la animación de movimiento a la izquierda.</w:t>
+        <w:t xml:space="preserve">layer va a ala izquierda </w:t>
+      </w:r>
+      <w:proofErr w:type="spellStart"/>
+      <w:r>
+        <w:rPr>
+          <w:rStyle w:val="Textoennegrita"/>
+          <w:b w:val="0"/>
+          <w:bCs w:val="0"/>
+        </w:rPr>
+        <w:t>flipX</w:t>
+      </w:r>
+      <w:proofErr w:type="spellEnd"/>
+      <w:r>
+        <w:rPr>
+          <w:rStyle w:val="Textoennegrita"/>
+          <w:b w:val="0"/>
+          <w:bCs w:val="0"/>
+        </w:rPr>
+        <w:t xml:space="preserve"> estará a verdadero y se mantendrá la animación de movimiento a la izquierda.</w:t>
       </w:r>
     </w:p>
     <w:p>
@@ -485,7 +933,21 @@
         <w:rPr>
           <w:rStyle w:val="Textoennegrita"/>
         </w:rPr>
-        <w:t>Al hacer cambios bruscos de dirección durante PlayerMovingState(), a veces no detecta el cambio de dirección y se queda enganchado en yendo en una dirección.</w:t>
+        <w:t xml:space="preserve">Al hacer cambios bruscos de dirección durante </w:t>
+      </w:r>
+      <w:proofErr w:type="spellStart"/>
+      <w:r>
+        <w:rPr>
+          <w:rStyle w:val="Textoennegrita"/>
+        </w:rPr>
+        <w:t>PlayerMovingState</w:t>
+      </w:r>
+      <w:proofErr w:type="spellEnd"/>
+      <w:r>
+        <w:rPr>
+          <w:rStyle w:val="Textoennegrita"/>
+        </w:rPr>
+        <w:t>(), a veces no detecta el cambio de dirección y se queda enganchado en yendo en una dirección.</w:t>
       </w:r>
     </w:p>
     <w:p>
@@ -518,7 +980,25 @@
           <w:b w:val="0"/>
           <w:bCs w:val="0"/>
         </w:rPr>
-        <w:t xml:space="preserve"> usando la función GetAxis() si se cambia la dirección del movimiento “bruscamente” (por ejemplo pulsar la tecla de flecha derecha, pasar a tocar las flechas de tecla derecha y tecla izquierda y luego soltar la tecla derecha provoca que se siga desplazando a la derecha y no que cambie la dirección a la izquierda)</w:t>
+        <w:t xml:space="preserve"> usando la función </w:t>
+      </w:r>
+      <w:proofErr w:type="spellStart"/>
+      <w:r>
+        <w:rPr>
+          <w:rStyle w:val="Textoennegrita"/>
+          <w:b w:val="0"/>
+          <w:bCs w:val="0"/>
+        </w:rPr>
+        <w:t>GetAxis</w:t>
+      </w:r>
+      <w:proofErr w:type="spellEnd"/>
+      <w:r>
+        <w:rPr>
+          <w:rStyle w:val="Textoennegrita"/>
+          <w:b w:val="0"/>
+          <w:bCs w:val="0"/>
+        </w:rPr>
+        <w:t>() si se cambia la dirección del movimiento “bruscamente” (por ejemplo pulsar la tecla de flecha derecha, pasar a tocar las flechas de tecla derecha y tecla izquierda y luego soltar la tecla derecha provoca que se siga desplazando a la derecha y no que cambie la dirección a la izquierda)</w:t>
       </w:r>
       <w:r>
         <w:rPr>
@@ -647,24 +1127,102 @@
         <w:rPr>
           <w:rStyle w:val="Textoennegrita"/>
         </w:rPr>
-        <w:t>Poner el nombre “collider” a una variable Collider2D de KinematicObject se sospecha que generaba algún error de convenio de nombre que hace que el acceso al Collider2D de la clase KinematicObject funcionase de forma inestable.</w:t>
-      </w:r>
-    </w:p>
-    <w:p>
-      <w:pPr>
-        <w:rPr>
-          <w:rStyle w:val="Textoennegrita"/>
-          <w:b w:val="0"/>
-          <w:bCs w:val="0"/>
-        </w:rPr>
-      </w:pPr>
-      <w:r>
-        <w:rPr>
-          <w:rStyle w:val="Textoennegrita"/>
-          <w:b w:val="0"/>
-          <w:bCs w:val="0"/>
-        </w:rPr>
-        <w:t>Solucionado cambiando el nombre de la variable de “collider” a “mycollider”.</w:t>
+        <w:t>Poner el nombre “</w:t>
+      </w:r>
+      <w:proofErr w:type="spellStart"/>
+      <w:r>
+        <w:rPr>
+          <w:rStyle w:val="Textoennegrita"/>
+        </w:rPr>
+        <w:t>collider</w:t>
+      </w:r>
+      <w:proofErr w:type="spellEnd"/>
+      <w:r>
+        <w:rPr>
+          <w:rStyle w:val="Textoennegrita"/>
+        </w:rPr>
+        <w:t xml:space="preserve">” a una variable Collider2D de </w:t>
+      </w:r>
+      <w:proofErr w:type="spellStart"/>
+      <w:r>
+        <w:rPr>
+          <w:rStyle w:val="Textoennegrita"/>
+        </w:rPr>
+        <w:t>KinematicObject</w:t>
+      </w:r>
+      <w:proofErr w:type="spellEnd"/>
+      <w:r>
+        <w:rPr>
+          <w:rStyle w:val="Textoennegrita"/>
+        </w:rPr>
+        <w:t xml:space="preserve"> se sospecha que generaba algún error de convenio de nombre que hace que el acceso al Collider2D de la clase </w:t>
+      </w:r>
+      <w:proofErr w:type="spellStart"/>
+      <w:r>
+        <w:rPr>
+          <w:rStyle w:val="Textoennegrita"/>
+        </w:rPr>
+        <w:t>KinematicObject</w:t>
+      </w:r>
+      <w:proofErr w:type="spellEnd"/>
+      <w:r>
+        <w:rPr>
+          <w:rStyle w:val="Textoennegrita"/>
+        </w:rPr>
+        <w:t xml:space="preserve"> funcionase de forma inestable.</w:t>
+      </w:r>
+    </w:p>
+    <w:p>
+      <w:pPr>
+        <w:rPr>
+          <w:rStyle w:val="Textoennegrita"/>
+          <w:b w:val="0"/>
+          <w:bCs w:val="0"/>
+        </w:rPr>
+      </w:pPr>
+      <w:r>
+        <w:rPr>
+          <w:rStyle w:val="Textoennegrita"/>
+          <w:b w:val="0"/>
+          <w:bCs w:val="0"/>
+        </w:rPr>
+        <w:t>Solucionado cambiando el nombre de la variable de “</w:t>
+      </w:r>
+      <w:proofErr w:type="spellStart"/>
+      <w:r>
+        <w:rPr>
+          <w:rStyle w:val="Textoennegrita"/>
+          <w:b w:val="0"/>
+          <w:bCs w:val="0"/>
+        </w:rPr>
+        <w:t>collider</w:t>
+      </w:r>
+      <w:proofErr w:type="spellEnd"/>
+      <w:r>
+        <w:rPr>
+          <w:rStyle w:val="Textoennegrita"/>
+          <w:b w:val="0"/>
+          <w:bCs w:val="0"/>
+        </w:rPr>
+        <w:t>” a “</w:t>
+      </w:r>
+      <w:proofErr w:type="spellStart"/>
+      <w:r>
+        <w:rPr>
+          <w:rStyle w:val="Textoennegrita"/>
+          <w:b w:val="0"/>
+          <w:bCs w:val="0"/>
+        </w:rPr>
+        <w:t>mycollider</w:t>
+      </w:r>
+      <w:proofErr w:type="spellEnd"/>
+      <w:r>
+        <w:rPr>
+          <w:rStyle w:val="Textoennegrita"/>
+          <w:b w:val="0"/>
+          <w:bCs w:val="0"/>
+        </w:rPr>
+        <w:t>”.</w:t>
       </w:r>
     </w:p>
     <w:p>
@@ -724,7 +1282,43 @@
           <w:b w:val="0"/>
           <w:bCs w:val="0"/>
         </w:rPr>
-        <w:t xml:space="preserve"> en que el atributo “Is Trigger” del Player estaba a true. Poniéndolo a false se soluciona el problema, sin embargo es posible que este cambio genere problemas en el futuro.</w:t>
+        <w:t xml:space="preserve"> en que el atributo “</w:t>
+      </w:r>
+      <w:proofErr w:type="spellStart"/>
+      <w:r>
+        <w:rPr>
+          <w:rStyle w:val="Textoennegrita"/>
+          <w:b w:val="0"/>
+          <w:bCs w:val="0"/>
+        </w:rPr>
+        <w:t>Is</w:t>
+      </w:r>
+      <w:proofErr w:type="spellEnd"/>
+      <w:r>
+        <w:rPr>
+          <w:rStyle w:val="Textoennegrita"/>
+          <w:b w:val="0"/>
+          <w:bCs w:val="0"/>
+        </w:rPr>
+        <w:t xml:space="preserve"> </w:t>
+      </w:r>
+      <w:proofErr w:type="spellStart"/>
+      <w:r>
+        <w:rPr>
+          <w:rStyle w:val="Textoennegrita"/>
+          <w:b w:val="0"/>
+          <w:bCs w:val="0"/>
+        </w:rPr>
+        <w:t>Trigger</w:t>
+      </w:r>
+      <w:proofErr w:type="spellEnd"/>
+      <w:r>
+        <w:rPr>
+          <w:rStyle w:val="Textoennegrita"/>
+          <w:b w:val="0"/>
+          <w:bCs w:val="0"/>
+        </w:rPr>
+        <w:t>” del Player estaba a true. Poniéndolo a false se soluciona el problema, sin embargo es posible que este cambio genere problemas en el futuro.</w:t>
       </w:r>
     </w:p>
     <w:p>
@@ -841,8 +1435,27 @@
           <w:b w:val="0"/>
           <w:bCs w:val="0"/>
         </w:rPr>
-        <w:t xml:space="preserve">El primero es que como no se ha implementado una forma de impedir el movimiento en una dirección al actualizarse el movimiento, cuando se esta en una pared, el </w:t>
-      </w:r>
+        <w:t xml:space="preserve">El primero es que como no se ha implementado una forma de impedir el movimiento en una dirección al actualizarse el movimiento, cuando se </w:t>
+      </w:r>
+      <w:proofErr w:type="spellStart"/>
+      <w:r>
+        <w:rPr>
+          <w:rStyle w:val="Textoennegrita"/>
+          <w:b w:val="0"/>
+          <w:bCs w:val="0"/>
+        </w:rPr>
+        <w:t>esta</w:t>
+      </w:r>
+      <w:proofErr w:type="spellEnd"/>
+      <w:r>
+        <w:rPr>
+          <w:rStyle w:val="Textoennegrita"/>
+          <w:b w:val="0"/>
+          <w:bCs w:val="0"/>
+        </w:rPr>
+        <w:t xml:space="preserve"> en una pared, el </w:t>
+      </w:r>
+      <w:proofErr w:type="spellStart"/>
       <w:r>
         <w:rPr>
           <w:rStyle w:val="Textoennegrita"/>
@@ -851,6 +1464,7 @@
         </w:rPr>
         <w:t>KinematicObject</w:t>
       </w:r>
+      <w:proofErr w:type="spellEnd"/>
       <w:r>
         <w:rPr>
           <w:rStyle w:val="Textoennegrita"/>
@@ -884,6 +1498,7 @@
         </w:rPr>
         <w:t xml:space="preserve">El segundo es como decidir hacia donde impedir el movimiento del </w:t>
       </w:r>
+      <w:proofErr w:type="spellStart"/>
       <w:r>
         <w:rPr>
           <w:rStyle w:val="Textoennegrita"/>
@@ -892,6 +1507,7 @@
         </w:rPr>
         <w:t>KinematicObject</w:t>
       </w:r>
+      <w:proofErr w:type="spellEnd"/>
       <w:r>
         <w:rPr>
           <w:rStyle w:val="Textoennegrita"/>
@@ -923,7 +1539,88 @@
           <w:b w:val="0"/>
           <w:bCs w:val="0"/>
         </w:rPr>
-        <w:t>Solucionado cambiando el objecto KinematicObject añadiéndole atributos que limiten el movimiento en una dirección. Cuando el KinematicObject collisiona con el muro se impide el movimiento en la dirección del movimiento.</w:t>
+        <w:t xml:space="preserve">Solucionado cambiando el objecto </w:t>
+      </w:r>
+      <w:proofErr w:type="spellStart"/>
+      <w:r>
+        <w:rPr>
+          <w:rStyle w:val="Textoennegrita"/>
+          <w:b w:val="0"/>
+          <w:bCs w:val="0"/>
+        </w:rPr>
+        <w:t>KinematicObject</w:t>
+      </w:r>
+      <w:proofErr w:type="spellEnd"/>
+      <w:r>
+        <w:rPr>
+          <w:rStyle w:val="Textoennegrita"/>
+          <w:b w:val="0"/>
+          <w:bCs w:val="0"/>
+        </w:rPr>
+        <w:t xml:space="preserve"> añadiéndole atributos que limiten el movimiento en una dirección. Cuando el </w:t>
+      </w:r>
+      <w:proofErr w:type="spellStart"/>
+      <w:r>
+        <w:rPr>
+          <w:rStyle w:val="Textoennegrita"/>
+          <w:b w:val="0"/>
+          <w:bCs w:val="0"/>
+        </w:rPr>
+        <w:t>KinematicObject</w:t>
+      </w:r>
+      <w:proofErr w:type="spellEnd"/>
+      <w:r>
+        <w:rPr>
+          <w:rStyle w:val="Textoennegrita"/>
+          <w:b w:val="0"/>
+          <w:bCs w:val="0"/>
+        </w:rPr>
+        <w:t xml:space="preserve"> </w:t>
+      </w:r>
+      <w:proofErr w:type="spellStart"/>
+      <w:r>
+        <w:rPr>
+          <w:rStyle w:val="Textoennegrita"/>
+          <w:b w:val="0"/>
+          <w:bCs w:val="0"/>
+        </w:rPr>
+        <w:t>collisiona</w:t>
+      </w:r>
+      <w:proofErr w:type="spellEnd"/>
+      <w:r>
+        <w:rPr>
+          <w:rStyle w:val="Textoennegrita"/>
+          <w:b w:val="0"/>
+          <w:bCs w:val="0"/>
+        </w:rPr>
+        <w:t xml:space="preserve"> con el muro se impide el movimiento en la dirección del movimiento.</w:t>
+      </w:r>
+    </w:p>
+    <w:p>
+      <w:pPr>
+        <w:rPr>
+          <w:rStyle w:val="Textoennegrita"/>
+          <w:b w:val="0"/>
+          <w:bCs w:val="0"/>
+        </w:rPr>
+      </w:pPr>
+    </w:p>
+    <w:p>
+      <w:pPr>
+        <w:pStyle w:val="Prrafodelista"/>
+        <w:numPr>
+          <w:ilvl w:val="0"/>
+          <w:numId w:val="1"/>
+        </w:numPr>
+        <w:rPr>
+          <w:rStyle w:val="Textoennegrita"/>
+        </w:rPr>
+      </w:pPr>
+      <w:r>
+        <w:rPr>
+          <w:rStyle w:val="Textoennegrita"/>
+        </w:rPr>
+        <w:t>Al saltar el Player, si no te mueves, la fuerza de salto se acumula haciendo que cada vez se salte más alto con cada salto</w:t>
       </w:r>
     </w:p>
     <w:sectPr>

</xml_diff>

<commit_message>
Actualización del fichero de errores encontrados. Issue #20
</commit_message>
<xml_diff>
--- a/docs/ErroresEncontrados.docx
+++ b/docs/ErroresEncontrados.docx
@@ -2,6 +2,16 @@
 <file path=word/document.xml><?xml version="1.0" encoding="utf-8"?>
 <w:document xmlns:wpc="http://schemas.microsoft.com/office/word/2010/wordprocessingCanvas" xmlns:cx="http://schemas.microsoft.com/office/drawing/2014/chartex" xmlns:cx1="http://schemas.microsoft.com/office/drawing/2015/9/8/chartex" xmlns:cx2="http://schemas.microsoft.com/office/drawing/2015/10/21/chartex" xmlns:cx3="http://schemas.microsoft.com/office/drawing/2016/5/9/chartex" xmlns:cx4="http://schemas.microsoft.com/office/drawing/2016/5/10/chartex" xmlns:cx5="http://schemas.microsoft.com/office/drawing/2016/5/11/chartex" xmlns:cx6="http://schemas.microsoft.com/office/drawing/2016/5/12/chartex" xmlns:cx7="http://schemas.microsoft.com/office/drawing/2016/5/13/chartex" xmlns:cx8="http://schemas.microsoft.com/office/drawing/2016/5/14/chartex" xmlns:mc="http://schemas.openxmlformats.org/markup-compatibility/2006" xmlns:aink="http://schemas.microsoft.com/office/drawing/2016/ink" xmlns:am3d="http://schemas.microsoft.com/office/drawing/2017/model3d" xmlns:o="urn:schemas-microsoft-com:office:office" xmlns:r="http://schemas.openxmlformats.org/officeDocument/2006/relationships" xmlns:m="http://schemas.openxmlformats.org/officeDocument/2006/math" xmlns:v="urn:schemas-microsoft-com:vml" xmlns:wp14="http://schemas.microsoft.com/office/word/2010/wordprocessingDrawing" xmlns:wp="http://schemas.openxmlformats.org/drawingml/2006/wordprocessingDrawing" xmlns:w10="urn:schemas-microsoft-com:office:word" xmlns:w="http://schemas.openxmlformats.org/wordprocessingml/2006/main" xmlns:w14="http://schemas.microsoft.com/office/word/2010/wordml" xmlns:w15="http://schemas.microsoft.com/office/word/2012/wordml" xmlns:w16cex="http://schemas.microsoft.com/office/word/2018/wordml/cex" xmlns:w16cid="http://schemas.microsoft.com/office/word/2016/wordml/cid" xmlns:w16="http://schemas.microsoft.com/office/word/2018/wordml" xmlns:w16se="http://schemas.microsoft.com/office/word/2015/wordml/symex" xmlns:wpg="http://schemas.microsoft.com/office/word/2010/wordprocessingGroup" xmlns:wpi="http://schemas.microsoft.com/office/word/2010/wordprocessingInk" xmlns:wne="http://schemas.microsoft.com/office/word/2006/wordml" xmlns:wps="http://schemas.microsoft.com/office/word/2010/wordprocessingShape" mc:Ignorable="w14 w15 w16se w16cid w16 w16cex wp14">
   <w:body>
+    <w:p>
+      <w:pPr>
+        <w:pStyle w:val="Ttulo"/>
+        <w:jc w:val="center"/>
+      </w:pPr>
+      <w:r>
+        <w:t>Player</w:t>
+      </w:r>
+    </w:p>
+    <w:p/>
     <w:p>
       <w:pPr>
         <w:pStyle w:val="Prrafodelista"/>
@@ -502,6 +512,7 @@
           <w:b w:val="0"/>
           <w:bCs w:val="0"/>
         </w:rPr>
+        <w:lastRenderedPageBreak/>
         <w:t xml:space="preserve">El problema yace en que a pesar de que se </w:t>
       </w:r>
       <w:r>
@@ -551,7 +562,6 @@
           <w:b w:val="0"/>
           <w:bCs w:val="0"/>
         </w:rPr>
-        <w:lastRenderedPageBreak/>
         <w:t>Solucionado añadiendo una variable que guarde la dirección anterior y si es distinta que ponga a 0 la velocidad de movimiento del Player.</w:t>
       </w:r>
     </w:p>
@@ -939,6 +949,7 @@
           <w:b w:val="0"/>
           <w:bCs w:val="0"/>
         </w:rPr>
+        <w:lastRenderedPageBreak/>
         <w:t>Solucionado cambiando el objecto KinematicObject añadiéndole atributos que limiten el movimiento en una dirección. Cuando el KinematicObject collisiona con el muro se impide el movimiento en la dirección del movimiento.</w:t>
       </w:r>
     </w:p>
@@ -989,7 +1000,6 @@
           <w:b w:val="0"/>
           <w:bCs w:val="0"/>
         </w:rPr>
-        <w:lastRenderedPageBreak/>
         <w:t>El error lo causa un “frame rate bajo”. No es exactamente la explicación del problema, pero ambos problemas son resultado de la misma causa. Al tener que hacer varias operaciones entre ejecuciones de los métodos FixedUpdate, si el ordenador no realiza un número de operaciones por segundo demasiado alto, no dan tiempo a ejecutarse todas las instrucciones entre métodos FixedUpdate. Una de las instrucciones que no dan tiempo a ejecutar entre FixedUpdate es la que le dice al Player que ya no puede saltar. En consecuencia, al pulsar el botón de salto se detecta más de una vez que se ha pulsado el botón de salto, y al no dar tiempo a que se ejecute la instrucción que impide al Player saltar, se realiza la acción de salto varias veces seguidas superponiendo el impulso de salto.</w:t>
       </w:r>
     </w:p>
@@ -1007,7 +1017,39 @@
           <w:b w:val="0"/>
           <w:bCs w:val="0"/>
         </w:rPr>
-        <w:t>El descubrimiento de este error ha sido curioso, pues mientras el portátil esta cargando es imposible que salte este error, sin embargo al dejar de cargar y bajar su rendimiento (el rendimiento de los portátiles disminuye cuando no están cargando para evitar descargarse demasiado rápido) si que se manifiesta el error.</w:t>
+        <w:t xml:space="preserve">El descubrimiento de este error ha sido curioso, pues mientras el portátil </w:t>
+      </w:r>
+      <w:r>
+        <w:rPr>
+          <w:rStyle w:val="Textoennegrita"/>
+          <w:b w:val="0"/>
+          <w:bCs w:val="0"/>
+        </w:rPr>
+        <w:t>está</w:t>
+      </w:r>
+      <w:r>
+        <w:rPr>
+          <w:rStyle w:val="Textoennegrita"/>
+          <w:b w:val="0"/>
+          <w:bCs w:val="0"/>
+        </w:rPr>
+        <w:t xml:space="preserve"> cargando es imposible que salte este error, sin embargo al dejar de cargar y bajar su rendimiento (el rendimiento de los portátiles disminuye cuando no están cargando para evitar descargarse demasiado rápido) </w:t>
+      </w:r>
+      <w:r>
+        <w:rPr>
+          <w:rStyle w:val="Textoennegrita"/>
+          <w:b w:val="0"/>
+          <w:bCs w:val="0"/>
+        </w:rPr>
+        <w:t>sí</w:t>
+      </w:r>
+      <w:r>
+        <w:rPr>
+          <w:rStyle w:val="Textoennegrita"/>
+          <w:b w:val="0"/>
+          <w:bCs w:val="0"/>
+        </w:rPr>
+        <w:t xml:space="preserve"> que se manifiesta el error.</w:t>
       </w:r>
     </w:p>
     <w:p>
@@ -1025,6 +1067,115 @@
           <w:bCs w:val="0"/>
         </w:rPr>
         <w:t>Solucionado poniendo la instrucción que impide que el Player salte antes en el orden de instrucciones a ejecutar.</w:t>
+      </w:r>
+    </w:p>
+    <w:p>
+      <w:pPr>
+        <w:rPr>
+          <w:rStyle w:val="Textoennegrita"/>
+          <w:b w:val="0"/>
+          <w:bCs w:val="0"/>
+        </w:rPr>
+      </w:pPr>
+    </w:p>
+    <w:p>
+      <w:pPr>
+        <w:pStyle w:val="Ttulo"/>
+        <w:jc w:val="center"/>
+        <w:rPr>
+          <w:rStyle w:val="Textoennegrita"/>
+          <w:b w:val="0"/>
+          <w:bCs w:val="0"/>
+        </w:rPr>
+      </w:pPr>
+      <w:r>
+        <w:rPr>
+          <w:rStyle w:val="Textoennegrita"/>
+          <w:b w:val="0"/>
+          <w:bCs w:val="0"/>
+        </w:rPr>
+        <w:t>Obstacle Factory</w:t>
+      </w:r>
+    </w:p>
+    <w:p/>
+    <w:p>
+      <w:pPr>
+        <w:pStyle w:val="Prrafodelista"/>
+        <w:numPr>
+          <w:ilvl w:val="0"/>
+          <w:numId w:val="1"/>
+        </w:numPr>
+        <w:rPr>
+          <w:rStyle w:val="Textoennegrita"/>
+        </w:rPr>
+      </w:pPr>
+      <w:r>
+        <w:rPr>
+          <w:rStyle w:val="Textoennegrita"/>
+        </w:rPr>
+        <w:t xml:space="preserve">Al instanciar el prefab del obstáculo móvil el objeto se crea correctamente y funciona como se espera, salvo por el hecho de que no se ve </w:t>
+      </w:r>
+      <w:r>
+        <w:rPr>
+          <w:rStyle w:val="Textoennegrita"/>
+        </w:rPr>
+        <w:t>dónde</w:t>
+      </w:r>
+      <w:r>
+        <w:rPr>
+          <w:rStyle w:val="Textoennegrita"/>
+        </w:rPr>
+        <w:t xml:space="preserve"> está en la pantalla de juego (pero si en la del editor).</w:t>
+      </w:r>
+    </w:p>
+    <w:p>
+      <w:pPr>
+        <w:rPr>
+          <w:rStyle w:val="Textoennegrita"/>
+          <w:b w:val="0"/>
+          <w:bCs w:val="0"/>
+        </w:rPr>
+      </w:pPr>
+      <w:r>
+        <w:rPr>
+          <w:rStyle w:val="Textoennegrita"/>
+          <w:b w:val="0"/>
+          <w:bCs w:val="0"/>
+        </w:rPr>
+        <w:t xml:space="preserve">El problema reside en la cámara. Se ha dejado la cámara que usaba por defecto Plataformer Microgame, copiándola y moviéndola a las escenas en las que haga falta. Al cambiar esta cámara por la cámara por defecto de Unity, esta nueva cámara </w:t>
+      </w:r>
+      <w:r>
+        <w:rPr>
+          <w:rStyle w:val="Textoennegrita"/>
+          <w:b w:val="0"/>
+          <w:bCs w:val="0"/>
+        </w:rPr>
+        <w:t>sí</w:t>
+      </w:r>
+      <w:r>
+        <w:rPr>
+          <w:rStyle w:val="Textoennegrita"/>
+          <w:b w:val="0"/>
+          <w:bCs w:val="0"/>
+        </w:rPr>
+        <w:t xml:space="preserve"> que visualiza el obstáculo en la pantalla de juego.</w:t>
+      </w:r>
+    </w:p>
+    <w:p>
+      <w:pPr>
+        <w:rPr>
+          <w:rStyle w:val="Textoennegrita"/>
+          <w:b w:val="0"/>
+          <w:bCs w:val="0"/>
+        </w:rPr>
+      </w:pPr>
+      <w:r>
+        <w:rPr>
+          <w:rStyle w:val="Textoennegrita"/>
+          <w:b w:val="0"/>
+          <w:bCs w:val="0"/>
+        </w:rPr>
+        <w:t>El problema real estaba en que la fábrica estaba en una posición en la que el valor de la Z (ejes x, y, z) era menor que el de la cámara. Es decir, la fábrica estaba detrás de la cámara en vez de detrás, y la cámara solo puede mostrar lo que tiene delante</w:t>
       </w:r>
     </w:p>
     <w:sectPr>
@@ -1582,6 +1733,40 @@
       <w:contextualSpacing/>
     </w:pPr>
   </w:style>
+  <w:style w:type="paragraph" w:styleId="Ttulo">
+    <w:name w:val="Title"/>
+    <w:basedOn w:val="Normal"/>
+    <w:next w:val="Normal"/>
+    <w:link w:val="TtuloCar"/>
+    <w:uiPriority w:val="10"/>
+    <w:qFormat/>
+    <w:rsid w:val="00C45348"/>
+    <w:pPr>
+      <w:spacing w:after="0" w:line="240" w:lineRule="auto"/>
+      <w:contextualSpacing/>
+    </w:pPr>
+    <w:rPr>
+      <w:rFonts w:asciiTheme="majorHAnsi" w:eastAsiaTheme="majorEastAsia" w:hAnsiTheme="majorHAnsi" w:cstheme="majorBidi"/>
+      <w:spacing w:val="-10"/>
+      <w:kern w:val="28"/>
+      <w:sz w:val="56"/>
+      <w:szCs w:val="56"/>
+    </w:rPr>
+  </w:style>
+  <w:style w:type="character" w:customStyle="1" w:styleId="TtuloCar">
+    <w:name w:val="Título Car"/>
+    <w:basedOn w:val="Fuentedeprrafopredeter"/>
+    <w:link w:val="Ttulo"/>
+    <w:uiPriority w:val="10"/>
+    <w:rsid w:val="00C45348"/>
+    <w:rPr>
+      <w:rFonts w:asciiTheme="majorHAnsi" w:eastAsiaTheme="majorEastAsia" w:hAnsiTheme="majorHAnsi" w:cstheme="majorBidi"/>
+      <w:spacing w:val="-10"/>
+      <w:kern w:val="28"/>
+      <w:sz w:val="56"/>
+      <w:szCs w:val="56"/>
+    </w:rPr>
+  </w:style>
 </w:styles>
 </file>
 

</xml_diff>

<commit_message>
Actualización ErroresEncontrados.doc. Issue #29
</commit_message>
<xml_diff>
--- a/docs/ErroresEncontrados.docx
+++ b/docs/ErroresEncontrados.docx
@@ -1,6 +1,6 @@
 
 <file path=word/document.xml><?xml version="1.0" encoding="utf-8"?>
-<w:document xmlns:wpc="http://schemas.microsoft.com/office/word/2010/wordprocessingCanvas" xmlns:cx="http://schemas.microsoft.com/office/drawing/2014/chartex" xmlns:cx1="http://schemas.microsoft.com/office/drawing/2015/9/8/chartex" xmlns:cx2="http://schemas.microsoft.com/office/drawing/2015/10/21/chartex" xmlns:cx3="http://schemas.microsoft.com/office/drawing/2016/5/9/chartex" xmlns:cx4="http://schemas.microsoft.com/office/drawing/2016/5/10/chartex" xmlns:cx5="http://schemas.microsoft.com/office/drawing/2016/5/11/chartex" xmlns:cx6="http://schemas.microsoft.com/office/drawing/2016/5/12/chartex" xmlns:cx7="http://schemas.microsoft.com/office/drawing/2016/5/13/chartex" xmlns:cx8="http://schemas.microsoft.com/office/drawing/2016/5/14/chartex" xmlns:mc="http://schemas.openxmlformats.org/markup-compatibility/2006" xmlns:aink="http://schemas.microsoft.com/office/drawing/2016/ink" xmlns:am3d="http://schemas.microsoft.com/office/drawing/2017/model3d" xmlns:o="urn:schemas-microsoft-com:office:office" xmlns:r="http://schemas.openxmlformats.org/officeDocument/2006/relationships" xmlns:m="http://schemas.openxmlformats.org/officeDocument/2006/math" xmlns:v="urn:schemas-microsoft-com:vml" xmlns:wp14="http://schemas.microsoft.com/office/word/2010/wordprocessingDrawing" xmlns:wp="http://schemas.openxmlformats.org/drawingml/2006/wordprocessingDrawing" xmlns:w10="urn:schemas-microsoft-com:office:word" xmlns:w="http://schemas.openxmlformats.org/wordprocessingml/2006/main" xmlns:w14="http://schemas.microsoft.com/office/word/2010/wordml" xmlns:w15="http://schemas.microsoft.com/office/word/2012/wordml" xmlns:w16cex="http://schemas.microsoft.com/office/word/2018/wordml/cex" xmlns:w16cid="http://schemas.microsoft.com/office/word/2016/wordml/cid" xmlns:w16="http://schemas.microsoft.com/office/word/2018/wordml" xmlns:w16se="http://schemas.microsoft.com/office/word/2015/wordml/symex" xmlns:wpg="http://schemas.microsoft.com/office/word/2010/wordprocessingGroup" xmlns:wpi="http://schemas.microsoft.com/office/word/2010/wordprocessingInk" xmlns:wne="http://schemas.microsoft.com/office/word/2006/wordml" xmlns:wps="http://schemas.microsoft.com/office/word/2010/wordprocessingShape" mc:Ignorable="w14 w15 w16se w16cid w16 w16cex wp14">
+<w:document xmlns:wpc="http://schemas.microsoft.com/office/word/2010/wordprocessingCanvas" xmlns:cx="http://schemas.microsoft.com/office/drawing/2014/chartex" xmlns:cx1="http://schemas.microsoft.com/office/drawing/2015/9/8/chartex" xmlns:cx2="http://schemas.microsoft.com/office/drawing/2015/10/21/chartex" xmlns:cx3="http://schemas.microsoft.com/office/drawing/2016/5/9/chartex" xmlns:cx4="http://schemas.microsoft.com/office/drawing/2016/5/10/chartex" xmlns:cx5="http://schemas.microsoft.com/office/drawing/2016/5/11/chartex" xmlns:cx6="http://schemas.microsoft.com/office/drawing/2016/5/12/chartex" xmlns:cx7="http://schemas.microsoft.com/office/drawing/2016/5/13/chartex" xmlns:cx8="http://schemas.microsoft.com/office/drawing/2016/5/14/chartex" xmlns:mc="http://schemas.openxmlformats.org/markup-compatibility/2006" xmlns:aink="http://schemas.microsoft.com/office/drawing/2016/ink" xmlns:am3d="http://schemas.microsoft.com/office/drawing/2017/model3d" xmlns:o="urn:schemas-microsoft-com:office:office" xmlns:r="http://schemas.openxmlformats.org/officeDocument/2006/relationships" xmlns:m="http://schemas.openxmlformats.org/officeDocument/2006/math" xmlns:v="urn:schemas-microsoft-com:vml" xmlns:wp14="http://schemas.microsoft.com/office/word/2010/wordprocessingDrawing" xmlns:wp="http://schemas.openxmlformats.org/drawingml/2006/wordprocessingDrawing" xmlns:w10="urn:schemas-microsoft-com:office:word" xmlns:w="http://schemas.openxmlformats.org/wordprocessingml/2006/main" xmlns:w14="http://schemas.microsoft.com/office/word/2010/wordml" xmlns:w15="http://schemas.microsoft.com/office/word/2012/wordml" xmlns:w16cex="http://schemas.microsoft.com/office/word/2018/wordml/cex" xmlns:w16cid="http://schemas.microsoft.com/office/word/2016/wordml/cid" xmlns:w16="http://schemas.microsoft.com/office/word/2018/wordml" xmlns:w16sdtdh="http://schemas.microsoft.com/office/word/2020/wordml/sdtdatahash" xmlns:w16se="http://schemas.microsoft.com/office/word/2015/wordml/symex" xmlns:wpg="http://schemas.microsoft.com/office/word/2010/wordprocessingGroup" xmlns:wpi="http://schemas.microsoft.com/office/word/2010/wordprocessingInk" xmlns:wne="http://schemas.microsoft.com/office/word/2006/wordml" xmlns:wps="http://schemas.microsoft.com/office/word/2010/wordprocessingShape" mc:Ignorable="w14 w15 w16se w16cid w16 w16cex w16sdtdh wp14">
   <w:body>
     <w:p>
       <w:pPr>
@@ -1067,6 +1067,50 @@
           <w:bCs w:val="0"/>
         </w:rPr>
         <w:t>Solucionado poniendo la instrucción que impide que el Player salte antes en el orden de instrucciones a ejecutar.</w:t>
+      </w:r>
+    </w:p>
+    <w:p>
+      <w:pPr>
+        <w:rPr>
+          <w:rStyle w:val="Textoennegrita"/>
+          <w:b w:val="0"/>
+          <w:bCs w:val="0"/>
+        </w:rPr>
+      </w:pPr>
+    </w:p>
+    <w:p>
+      <w:pPr>
+        <w:pStyle w:val="Prrafodelista"/>
+        <w:numPr>
+          <w:ilvl w:val="0"/>
+          <w:numId w:val="1"/>
+        </w:numPr>
+        <w:rPr>
+          <w:rStyle w:val="Textoennegrita"/>
+        </w:rPr>
+      </w:pPr>
+      <w:r>
+        <w:rPr>
+          <w:rStyle w:val="Textoennegrita"/>
+        </w:rPr>
+        <w:t>Al hacer el acelerón contra un muro, el Player atraviesa el muro.</w:t>
+      </w:r>
+    </w:p>
+    <w:p>
+      <w:pPr>
+        <w:rPr>
+          <w:rStyle w:val="Textoennegrita"/>
+          <w:b w:val="0"/>
+          <w:bCs w:val="0"/>
+        </w:rPr>
+      </w:pPr>
+      <w:r>
+        <w:rPr>
+          <w:rStyle w:val="Textoennegrita"/>
+          <w:b w:val="0"/>
+          <w:bCs w:val="0"/>
+        </w:rPr>
+        <w:t>El error probablemente ocurra porque el acelerón es demasiado rápido como para que el muro tenga tiempo de darse cuenta de que el Player esta colisionando con el muro.</w:t>
       </w:r>
     </w:p>
     <w:p>
@@ -1189,7 +1233,7 @@
 </file>
 
 <file path=word/numbering.xml><?xml version="1.0" encoding="utf-8"?>
-<w:numbering xmlns:wpc="http://schemas.microsoft.com/office/word/2010/wordprocessingCanvas" xmlns:cx="http://schemas.microsoft.com/office/drawing/2014/chartex" xmlns:cx1="http://schemas.microsoft.com/office/drawing/2015/9/8/chartex" xmlns:cx2="http://schemas.microsoft.com/office/drawing/2015/10/21/chartex" xmlns:cx3="http://schemas.microsoft.com/office/drawing/2016/5/9/chartex" xmlns:cx4="http://schemas.microsoft.com/office/drawing/2016/5/10/chartex" xmlns:cx5="http://schemas.microsoft.com/office/drawing/2016/5/11/chartex" xmlns:cx6="http://schemas.microsoft.com/office/drawing/2016/5/12/chartex" xmlns:cx7="http://schemas.microsoft.com/office/drawing/2016/5/13/chartex" xmlns:cx8="http://schemas.microsoft.com/office/drawing/2016/5/14/chartex" xmlns:mc="http://schemas.openxmlformats.org/markup-compatibility/2006" xmlns:aink="http://schemas.microsoft.com/office/drawing/2016/ink" xmlns:am3d="http://schemas.microsoft.com/office/drawing/2017/model3d" xmlns:o="urn:schemas-microsoft-com:office:office" xmlns:r="http://schemas.openxmlformats.org/officeDocument/2006/relationships" xmlns:m="http://schemas.openxmlformats.org/officeDocument/2006/math" xmlns:v="urn:schemas-microsoft-com:vml" xmlns:wp14="http://schemas.microsoft.com/office/word/2010/wordprocessingDrawing" xmlns:wp="http://schemas.openxmlformats.org/drawingml/2006/wordprocessingDrawing" xmlns:w10="urn:schemas-microsoft-com:office:word" xmlns:w="http://schemas.openxmlformats.org/wordprocessingml/2006/main" xmlns:w14="http://schemas.microsoft.com/office/word/2010/wordml" xmlns:w15="http://schemas.microsoft.com/office/word/2012/wordml" xmlns:w16cex="http://schemas.microsoft.com/office/word/2018/wordml/cex" xmlns:w16cid="http://schemas.microsoft.com/office/word/2016/wordml/cid" xmlns:w16="http://schemas.microsoft.com/office/word/2018/wordml" xmlns:w16se="http://schemas.microsoft.com/office/word/2015/wordml/symex" xmlns:wpg="http://schemas.microsoft.com/office/word/2010/wordprocessingGroup" xmlns:wpi="http://schemas.microsoft.com/office/word/2010/wordprocessingInk" xmlns:wne="http://schemas.microsoft.com/office/word/2006/wordml" xmlns:wps="http://schemas.microsoft.com/office/word/2010/wordprocessingShape" mc:Ignorable="w14 w15 w16se w16cid w16 w16cex wp14">
+<w:numbering xmlns:wpc="http://schemas.microsoft.com/office/word/2010/wordprocessingCanvas" xmlns:cx="http://schemas.microsoft.com/office/drawing/2014/chartex" xmlns:cx1="http://schemas.microsoft.com/office/drawing/2015/9/8/chartex" xmlns:cx2="http://schemas.microsoft.com/office/drawing/2015/10/21/chartex" xmlns:cx3="http://schemas.microsoft.com/office/drawing/2016/5/9/chartex" xmlns:cx4="http://schemas.microsoft.com/office/drawing/2016/5/10/chartex" xmlns:cx5="http://schemas.microsoft.com/office/drawing/2016/5/11/chartex" xmlns:cx6="http://schemas.microsoft.com/office/drawing/2016/5/12/chartex" xmlns:cx7="http://schemas.microsoft.com/office/drawing/2016/5/13/chartex" xmlns:cx8="http://schemas.microsoft.com/office/drawing/2016/5/14/chartex" xmlns:mc="http://schemas.openxmlformats.org/markup-compatibility/2006" xmlns:aink="http://schemas.microsoft.com/office/drawing/2016/ink" xmlns:am3d="http://schemas.microsoft.com/office/drawing/2017/model3d" xmlns:o="urn:schemas-microsoft-com:office:office" xmlns:r="http://schemas.openxmlformats.org/officeDocument/2006/relationships" xmlns:m="http://schemas.openxmlformats.org/officeDocument/2006/math" xmlns:v="urn:schemas-microsoft-com:vml" xmlns:wp14="http://schemas.microsoft.com/office/word/2010/wordprocessingDrawing" xmlns:wp="http://schemas.openxmlformats.org/drawingml/2006/wordprocessingDrawing" xmlns:w10="urn:schemas-microsoft-com:office:word" xmlns:w="http://schemas.openxmlformats.org/wordprocessingml/2006/main" xmlns:w14="http://schemas.microsoft.com/office/word/2010/wordml" xmlns:w15="http://schemas.microsoft.com/office/word/2012/wordml" xmlns:w16cex="http://schemas.microsoft.com/office/word/2018/wordml/cex" xmlns:w16cid="http://schemas.microsoft.com/office/word/2016/wordml/cid" xmlns:w16="http://schemas.microsoft.com/office/word/2018/wordml" xmlns:w16sdtdh="http://schemas.microsoft.com/office/word/2020/wordml/sdtdatahash" xmlns:w16se="http://schemas.microsoft.com/office/word/2015/wordml/symex" xmlns:wpg="http://schemas.microsoft.com/office/word/2010/wordprocessingGroup" xmlns:wpi="http://schemas.microsoft.com/office/word/2010/wordprocessingInk" xmlns:wne="http://schemas.microsoft.com/office/word/2006/wordml" xmlns:wps="http://schemas.microsoft.com/office/word/2010/wordprocessingShape" mc:Ignorable="w14 w15 w16se w16cid w16 w16cex w16sdtdh wp14">
   <w:abstractNum w:abstractNumId="0" w15:restartNumberingAfterBreak="0">
     <w:nsid w:val="2B6B71EC"/>
     <w:multiLevelType w:val="hybridMultilevel"/>
@@ -1286,7 +1330,7 @@
 </file>
 
 <file path=word/styles.xml><?xml version="1.0" encoding="utf-8"?>
-<w:styles xmlns:mc="http://schemas.openxmlformats.org/markup-compatibility/2006" xmlns:r="http://schemas.openxmlformats.org/officeDocument/2006/relationships" xmlns:w="http://schemas.openxmlformats.org/wordprocessingml/2006/main" xmlns:w14="http://schemas.microsoft.com/office/word/2010/wordml" xmlns:w15="http://schemas.microsoft.com/office/word/2012/wordml" xmlns:w16cex="http://schemas.microsoft.com/office/word/2018/wordml/cex" xmlns:w16cid="http://schemas.microsoft.com/office/word/2016/wordml/cid" xmlns:w16="http://schemas.microsoft.com/office/word/2018/wordml" xmlns:w16se="http://schemas.microsoft.com/office/word/2015/wordml/symex" mc:Ignorable="w14 w15 w16se w16cid w16 w16cex">
+<w:styles xmlns:mc="http://schemas.openxmlformats.org/markup-compatibility/2006" xmlns:r="http://schemas.openxmlformats.org/officeDocument/2006/relationships" xmlns:w="http://schemas.openxmlformats.org/wordprocessingml/2006/main" xmlns:w14="http://schemas.microsoft.com/office/word/2010/wordml" xmlns:w15="http://schemas.microsoft.com/office/word/2012/wordml" xmlns:w16cex="http://schemas.microsoft.com/office/word/2018/wordml/cex" xmlns:w16cid="http://schemas.microsoft.com/office/word/2016/wordml/cid" xmlns:w16="http://schemas.microsoft.com/office/word/2018/wordml" xmlns:w16sdtdh="http://schemas.microsoft.com/office/word/2020/wordml/sdtdatahash" xmlns:w16se="http://schemas.microsoft.com/office/word/2015/wordml/symex" mc:Ignorable="w14 w15 w16se w16cid w16 w16cex w16sdtdh">
   <w:docDefaults>
     <w:rPrDefault>
       <w:rPr>

</xml_diff>

<commit_message>
Solución del bug del PlayerStopingState. Issue #35
</commit_message>
<xml_diff>
--- a/docs/ErroresEncontrados.docx
+++ b/docs/ErroresEncontrados.docx
@@ -27,7 +27,35 @@
         <w:rPr>
           <w:rStyle w:val="Textoennegrita"/>
         </w:rPr>
-        <w:t>Problemas al pasar del estado PlayerIdleState a PlayerOnAirState. Detecta el suelo mientras salta y lo para a mitad.</w:t>
+        <w:t xml:space="preserve">Problemas al pasar del estado </w:t>
+      </w:r>
+      <w:proofErr w:type="spellStart"/>
+      <w:r>
+        <w:rPr>
+          <w:rStyle w:val="Textoennegrita"/>
+        </w:rPr>
+        <w:t>PlayerIdleState</w:t>
+      </w:r>
+      <w:proofErr w:type="spellEnd"/>
+      <w:r>
+        <w:rPr>
+          <w:rStyle w:val="Textoennegrita"/>
+        </w:rPr>
+        <w:t xml:space="preserve"> a </w:t>
+      </w:r>
+      <w:proofErr w:type="spellStart"/>
+      <w:r>
+        <w:rPr>
+          <w:rStyle w:val="Textoennegrita"/>
+        </w:rPr>
+        <w:t>PlayerOnAirState</w:t>
+      </w:r>
+      <w:proofErr w:type="spellEnd"/>
+      <w:r>
+        <w:rPr>
+          <w:rStyle w:val="Textoennegrita"/>
+        </w:rPr>
+        <w:t>. Detecta el suelo mientras salta y lo para a mitad.</w:t>
       </w:r>
     </w:p>
     <w:p>
@@ -48,8 +76,9 @@
           <w:szCs w:val="21"/>
           <w:shd w:val="clear" w:color="auto" w:fill="FFFFFF"/>
         </w:rPr>
-        <w:t>Solucionado sustituyendo Input.Get</w:t>
-      </w:r>
+        <w:t xml:space="preserve">Solucionado sustituyendo </w:t>
+      </w:r>
+      <w:proofErr w:type="spellStart"/>
       <w:r>
         <w:rPr>
           <w:rFonts w:ascii="Segoe UI" w:hAnsi="Segoe UI" w:cs="Segoe UI"/>
@@ -58,7 +87,7 @@
           <w:szCs w:val="21"/>
           <w:shd w:val="clear" w:color="auto" w:fill="FFFFFF"/>
         </w:rPr>
-        <w:t>ButtonDown</w:t>
+        <w:t>Input.Get</w:t>
       </w:r>
       <w:r>
         <w:rPr>
@@ -68,8 +97,9 @@
           <w:szCs w:val="21"/>
           <w:shd w:val="clear" w:color="auto" w:fill="FFFFFF"/>
         </w:rPr>
-        <w:t>(</w:t>
-      </w:r>
+        <w:t>ButtonDown</w:t>
+      </w:r>
+      <w:proofErr w:type="spellEnd"/>
       <w:r>
         <w:rPr>
           <w:rFonts w:ascii="Segoe UI" w:hAnsi="Segoe UI" w:cs="Segoe UI"/>
@@ -78,7 +108,7 @@
           <w:szCs w:val="21"/>
           <w:shd w:val="clear" w:color="auto" w:fill="FFFFFF"/>
         </w:rPr>
-        <w:t>“Jump”</w:t>
+        <w:t>(</w:t>
       </w:r>
       <w:r>
         <w:rPr>
@@ -88,8 +118,9 @@
           <w:szCs w:val="21"/>
           <w:shd w:val="clear" w:color="auto" w:fill="FFFFFF"/>
         </w:rPr>
-        <w:t>) por Input.Get</w:t>
-      </w:r>
+        <w:t>“</w:t>
+      </w:r>
+      <w:proofErr w:type="spellStart"/>
       <w:r>
         <w:rPr>
           <w:rFonts w:ascii="Segoe UI" w:hAnsi="Segoe UI" w:cs="Segoe UI"/>
@@ -98,8 +129,9 @@
           <w:szCs w:val="21"/>
           <w:shd w:val="clear" w:color="auto" w:fill="FFFFFF"/>
         </w:rPr>
-        <w:t>Button</w:t>
-      </w:r>
+        <w:t>Jump</w:t>
+      </w:r>
+      <w:proofErr w:type="spellEnd"/>
       <w:r>
         <w:rPr>
           <w:rFonts w:ascii="Segoe UI" w:hAnsi="Segoe UI" w:cs="Segoe UI"/>
@@ -108,7 +140,7 @@
           <w:szCs w:val="21"/>
           <w:shd w:val="clear" w:color="auto" w:fill="FFFFFF"/>
         </w:rPr>
-        <w:t>(</w:t>
+        <w:t>”</w:t>
       </w:r>
       <w:r>
         <w:rPr>
@@ -118,8 +150,9 @@
           <w:szCs w:val="21"/>
           <w:shd w:val="clear" w:color="auto" w:fill="FFFFFF"/>
         </w:rPr>
-        <w:t>“Jump”</w:t>
-      </w:r>
+        <w:t xml:space="preserve">) por </w:t>
+      </w:r>
+      <w:proofErr w:type="spellStart"/>
       <w:r>
         <w:rPr>
           <w:rFonts w:ascii="Segoe UI" w:hAnsi="Segoe UI" w:cs="Segoe UI"/>
@@ -128,11 +161,9 @@
           <w:szCs w:val="21"/>
           <w:shd w:val="clear" w:color="auto" w:fill="FFFFFF"/>
         </w:rPr>
-        <w:t>). No soluciona el problema pero añade más fotogramas para que se detecte la acción de saltar del jugador.</w:t>
-      </w:r>
-    </w:p>
-    <w:p>
-      <w:pPr>
+        <w:t>Input.Get</w:t>
+      </w:r>
+      <w:r>
         <w:rPr>
           <w:rFonts w:ascii="Segoe UI" w:hAnsi="Segoe UI" w:cs="Segoe UI"/>
           <w:color w:val="323130"/>
@@ -140,6 +171,71 @@
           <w:szCs w:val="21"/>
           <w:shd w:val="clear" w:color="auto" w:fill="FFFFFF"/>
         </w:rPr>
+        <w:t>Button</w:t>
+      </w:r>
+      <w:proofErr w:type="spellEnd"/>
+      <w:r>
+        <w:rPr>
+          <w:rFonts w:ascii="Segoe UI" w:hAnsi="Segoe UI" w:cs="Segoe UI"/>
+          <w:color w:val="323130"/>
+          <w:sz w:val="21"/>
+          <w:szCs w:val="21"/>
+          <w:shd w:val="clear" w:color="auto" w:fill="FFFFFF"/>
+        </w:rPr>
+        <w:t>(</w:t>
+      </w:r>
+      <w:r>
+        <w:rPr>
+          <w:rFonts w:ascii="Segoe UI" w:hAnsi="Segoe UI" w:cs="Segoe UI"/>
+          <w:color w:val="323130"/>
+          <w:sz w:val="21"/>
+          <w:szCs w:val="21"/>
+          <w:shd w:val="clear" w:color="auto" w:fill="FFFFFF"/>
+        </w:rPr>
+        <w:t>“</w:t>
+      </w:r>
+      <w:proofErr w:type="spellStart"/>
+      <w:r>
+        <w:rPr>
+          <w:rFonts w:ascii="Segoe UI" w:hAnsi="Segoe UI" w:cs="Segoe UI"/>
+          <w:color w:val="323130"/>
+          <w:sz w:val="21"/>
+          <w:szCs w:val="21"/>
+          <w:shd w:val="clear" w:color="auto" w:fill="FFFFFF"/>
+        </w:rPr>
+        <w:t>Jump</w:t>
+      </w:r>
+      <w:proofErr w:type="spellEnd"/>
+      <w:r>
+        <w:rPr>
+          <w:rFonts w:ascii="Segoe UI" w:hAnsi="Segoe UI" w:cs="Segoe UI"/>
+          <w:color w:val="323130"/>
+          <w:sz w:val="21"/>
+          <w:szCs w:val="21"/>
+          <w:shd w:val="clear" w:color="auto" w:fill="FFFFFF"/>
+        </w:rPr>
+        <w:t>”</w:t>
+      </w:r>
+      <w:r>
+        <w:rPr>
+          <w:rFonts w:ascii="Segoe UI" w:hAnsi="Segoe UI" w:cs="Segoe UI"/>
+          <w:color w:val="323130"/>
+          <w:sz w:val="21"/>
+          <w:szCs w:val="21"/>
+          <w:shd w:val="clear" w:color="auto" w:fill="FFFFFF"/>
+        </w:rPr>
+        <w:t>). No soluciona el problema pero añade más fotogramas para que se detecte la acción de saltar del jugador.</w:t>
+      </w:r>
+    </w:p>
+    <w:p>
+      <w:pPr>
+        <w:rPr>
+          <w:rFonts w:ascii="Segoe UI" w:hAnsi="Segoe UI" w:cs="Segoe UI"/>
+          <w:color w:val="323130"/>
+          <w:sz w:val="21"/>
+          <w:szCs w:val="21"/>
+          <w:shd w:val="clear" w:color="auto" w:fill="FFFFFF"/>
+        </w:rPr>
       </w:pPr>
     </w:p>
     <w:p>
@@ -213,7 +309,21 @@
         <w:rPr>
           <w:rStyle w:val="Textoennegrita"/>
         </w:rPr>
-        <w:t xml:space="preserve">En el estado PlayerMovingState no se detecta correctamente si el jugador </w:t>
+        <w:t xml:space="preserve">En el estado </w:t>
+      </w:r>
+      <w:proofErr w:type="spellStart"/>
+      <w:r>
+        <w:rPr>
+          <w:rStyle w:val="Textoennegrita"/>
+        </w:rPr>
+        <w:t>PlayerMovingState</w:t>
+      </w:r>
+      <w:proofErr w:type="spellEnd"/>
+      <w:r>
+        <w:rPr>
+          <w:rStyle w:val="Textoennegrita"/>
+        </w:rPr>
+        <w:t xml:space="preserve"> no se detecta correctamente si el jugador </w:t>
       </w:r>
       <w:r>
         <w:rPr>
@@ -225,24 +335,188 @@
         <w:rPr>
           <w:rStyle w:val="Textoennegrita"/>
         </w:rPr>
-        <w:t xml:space="preserve"> pulsando LeftArrow y no realiza correctamente el movimiento a la izquierda. El movimiento a la derecha funciona perfectamente. Falla con Input.GetKey(KeyCode.LeftArrow) y con Input.GetAxis(“Horizontal”).</w:t>
-      </w:r>
-    </w:p>
-    <w:p>
-      <w:pPr>
-        <w:rPr>
-          <w:rStyle w:val="Textoennegrita"/>
-          <w:b w:val="0"/>
-          <w:bCs w:val="0"/>
-        </w:rPr>
-      </w:pPr>
-      <w:r>
-        <w:rPr>
-          <w:rStyle w:val="Textoennegrita"/>
-          <w:b w:val="0"/>
-          <w:bCs w:val="0"/>
-        </w:rPr>
-        <w:t>Causa error en la programación. Para decidir si se pasa del estado PlayerMovingState a PlayerStopimgState se comprueba si la dirección que sigue el jugador es menor que 0.001 (cercana a cero). Esto hace que si la dirección es negativa, es decir, se esta moviendo hacia la izquierda, la dirección es también menor que 0.001 y pasa al estado PlayerStopingState. Esto provoca que ir hacia la derecha provoque una oscilación continua entre PlayerMovingState y PlayerStopimgState, resultando en un movimiento estático.</w:t>
+        <w:t xml:space="preserve"> pulsando </w:t>
+      </w:r>
+      <w:proofErr w:type="spellStart"/>
+      <w:r>
+        <w:rPr>
+          <w:rStyle w:val="Textoennegrita"/>
+        </w:rPr>
+        <w:t>LeftArrow</w:t>
+      </w:r>
+      <w:proofErr w:type="spellEnd"/>
+      <w:r>
+        <w:rPr>
+          <w:rStyle w:val="Textoennegrita"/>
+        </w:rPr>
+        <w:t xml:space="preserve"> y no realiza correctamente el movimiento a la izquierda. El movimiento a la derecha funciona perfectamente. Falla con </w:t>
+      </w:r>
+      <w:proofErr w:type="spellStart"/>
+      <w:r>
+        <w:rPr>
+          <w:rStyle w:val="Textoennegrita"/>
+        </w:rPr>
+        <w:t>Input.GetKey</w:t>
+      </w:r>
+      <w:proofErr w:type="spellEnd"/>
+      <w:r>
+        <w:rPr>
+          <w:rStyle w:val="Textoennegrita"/>
+        </w:rPr>
+        <w:t>(</w:t>
+      </w:r>
+      <w:proofErr w:type="spellStart"/>
+      <w:r>
+        <w:rPr>
+          <w:rStyle w:val="Textoennegrita"/>
+        </w:rPr>
+        <w:t>KeyCode.LeftArrow</w:t>
+      </w:r>
+      <w:proofErr w:type="spellEnd"/>
+      <w:r>
+        <w:rPr>
+          <w:rStyle w:val="Textoennegrita"/>
+        </w:rPr>
+        <w:t xml:space="preserve">) y con </w:t>
+      </w:r>
+      <w:proofErr w:type="spellStart"/>
+      <w:r>
+        <w:rPr>
+          <w:rStyle w:val="Textoennegrita"/>
+        </w:rPr>
+        <w:t>Input.GetAxis</w:t>
+      </w:r>
+      <w:proofErr w:type="spellEnd"/>
+      <w:r>
+        <w:rPr>
+          <w:rStyle w:val="Textoennegrita"/>
+        </w:rPr>
+        <w:t>(“Horizontal”).</w:t>
+      </w:r>
+    </w:p>
+    <w:p>
+      <w:pPr>
+        <w:rPr>
+          <w:rStyle w:val="Textoennegrita"/>
+          <w:b w:val="0"/>
+          <w:bCs w:val="0"/>
+        </w:rPr>
+      </w:pPr>
+      <w:r>
+        <w:rPr>
+          <w:rStyle w:val="Textoennegrita"/>
+          <w:b w:val="0"/>
+          <w:bCs w:val="0"/>
+        </w:rPr>
+        <w:t xml:space="preserve">Causa error en la programación. Para decidir si se pasa del estado </w:t>
+      </w:r>
+      <w:proofErr w:type="spellStart"/>
+      <w:r>
+        <w:rPr>
+          <w:rStyle w:val="Textoennegrita"/>
+          <w:b w:val="0"/>
+          <w:bCs w:val="0"/>
+        </w:rPr>
+        <w:t>PlayerMovingState</w:t>
+      </w:r>
+      <w:proofErr w:type="spellEnd"/>
+      <w:r>
+        <w:rPr>
+          <w:rStyle w:val="Textoennegrita"/>
+          <w:b w:val="0"/>
+          <w:bCs w:val="0"/>
+        </w:rPr>
+        <w:t xml:space="preserve"> a </w:t>
+      </w:r>
+      <w:proofErr w:type="spellStart"/>
+      <w:r>
+        <w:rPr>
+          <w:rStyle w:val="Textoennegrita"/>
+          <w:b w:val="0"/>
+          <w:bCs w:val="0"/>
+        </w:rPr>
+        <w:t>PlayerStopimgState</w:t>
+      </w:r>
+      <w:proofErr w:type="spellEnd"/>
+      <w:r>
+        <w:rPr>
+          <w:rStyle w:val="Textoennegrita"/>
+          <w:b w:val="0"/>
+          <w:bCs w:val="0"/>
+        </w:rPr>
+        <w:t xml:space="preserve"> se comprueba si la dirección que sigue el jugador es menor que 0.001 (cercana a cero). Esto hace que si la dirección es negativa, es decir, se </w:t>
+      </w:r>
+      <w:proofErr w:type="spellStart"/>
+      <w:r>
+        <w:rPr>
+          <w:rStyle w:val="Textoennegrita"/>
+          <w:b w:val="0"/>
+          <w:bCs w:val="0"/>
+        </w:rPr>
+        <w:t>esta</w:t>
+      </w:r>
+      <w:proofErr w:type="spellEnd"/>
+      <w:r>
+        <w:rPr>
+          <w:rStyle w:val="Textoennegrita"/>
+          <w:b w:val="0"/>
+          <w:bCs w:val="0"/>
+        </w:rPr>
+        <w:t xml:space="preserve"> moviendo hacia la izquierda, la dirección es también menor que 0.001 y pasa al estado </w:t>
+      </w:r>
+      <w:proofErr w:type="spellStart"/>
+      <w:r>
+        <w:rPr>
+          <w:rStyle w:val="Textoennegrita"/>
+          <w:b w:val="0"/>
+          <w:bCs w:val="0"/>
+        </w:rPr>
+        <w:t>PlayerStopingState</w:t>
+      </w:r>
+      <w:proofErr w:type="spellEnd"/>
+      <w:r>
+        <w:rPr>
+          <w:rStyle w:val="Textoennegrita"/>
+          <w:b w:val="0"/>
+          <w:bCs w:val="0"/>
+        </w:rPr>
+        <w:t xml:space="preserve">. Esto provoca que ir hacia la derecha provoque una oscilación continua entre </w:t>
+      </w:r>
+      <w:proofErr w:type="spellStart"/>
+      <w:r>
+        <w:rPr>
+          <w:rStyle w:val="Textoennegrita"/>
+          <w:b w:val="0"/>
+          <w:bCs w:val="0"/>
+        </w:rPr>
+        <w:t>PlayerMovingState</w:t>
+      </w:r>
+      <w:proofErr w:type="spellEnd"/>
+      <w:r>
+        <w:rPr>
+          <w:rStyle w:val="Textoennegrita"/>
+          <w:b w:val="0"/>
+          <w:bCs w:val="0"/>
+        </w:rPr>
+        <w:t xml:space="preserve"> y </w:t>
+      </w:r>
+      <w:proofErr w:type="spellStart"/>
+      <w:r>
+        <w:rPr>
+          <w:rStyle w:val="Textoennegrita"/>
+          <w:b w:val="0"/>
+          <w:bCs w:val="0"/>
+        </w:rPr>
+        <w:t>PlayerStopimgState</w:t>
+      </w:r>
+      <w:proofErr w:type="spellEnd"/>
+      <w:r>
+        <w:rPr>
+          <w:rStyle w:val="Textoennegrita"/>
+          <w:b w:val="0"/>
+          <w:bCs w:val="0"/>
+        </w:rPr>
+        <w:t>, resultando en un movimiento estático.</w:t>
       </w:r>
     </w:p>
     <w:p>
@@ -271,6 +545,7 @@
           <w:szCs w:val="19"/>
         </w:rPr>
       </w:pPr>
+      <w:proofErr w:type="spellStart"/>
       <w:r>
         <w:rPr>
           <w:rFonts w:ascii="Consolas" w:hAnsi="Consolas" w:cs="Consolas"/>
@@ -280,6 +555,7 @@
         </w:rPr>
         <w:t>if</w:t>
       </w:r>
+      <w:proofErr w:type="spellEnd"/>
       <w:r>
         <w:rPr>
           <w:rFonts w:ascii="Consolas" w:hAnsi="Consolas" w:cs="Consolas"/>
@@ -287,18 +563,19 @@
           <w:sz w:val="19"/>
           <w:szCs w:val="19"/>
         </w:rPr>
-        <w:t xml:space="preserve"> (Math.Abs(direction) &lt; 0.001f)</w:t>
-      </w:r>
-    </w:p>
-    <w:p>
-      <w:pPr>
+        <w:t xml:space="preserve"> (</w:t>
+      </w:r>
+      <w:proofErr w:type="spellStart"/>
+      <w:r>
         <w:rPr>
           <w:rFonts w:ascii="Consolas" w:hAnsi="Consolas" w:cs="Consolas"/>
           <w:color w:val="000000"/>
           <w:sz w:val="19"/>
           <w:szCs w:val="19"/>
         </w:rPr>
-      </w:pPr>
+        <w:t>Math.Abs</w:t>
+      </w:r>
+      <w:proofErr w:type="spellEnd"/>
       <w:r>
         <w:rPr>
           <w:rFonts w:ascii="Consolas" w:hAnsi="Consolas" w:cs="Consolas"/>
@@ -306,18 +583,58 @@
           <w:sz w:val="19"/>
           <w:szCs w:val="19"/>
         </w:rPr>
-        <w:t>por:</w:t>
-      </w:r>
-    </w:p>
-    <w:p>
-      <w:pPr>
+        <w:t>(</w:t>
+      </w:r>
+      <w:proofErr w:type="spellStart"/>
+      <w:r>
         <w:rPr>
           <w:rFonts w:ascii="Consolas" w:hAnsi="Consolas" w:cs="Consolas"/>
           <w:color w:val="000000"/>
           <w:sz w:val="19"/>
           <w:szCs w:val="19"/>
         </w:rPr>
-      </w:pPr>
+        <w:t>direction</w:t>
+      </w:r>
+      <w:proofErr w:type="spellEnd"/>
+      <w:r>
+        <w:rPr>
+          <w:rFonts w:ascii="Consolas" w:hAnsi="Consolas" w:cs="Consolas"/>
+          <w:color w:val="000000"/>
+          <w:sz w:val="19"/>
+          <w:szCs w:val="19"/>
+        </w:rPr>
+        <w:t>) &lt; 0.001f)</w:t>
+      </w:r>
+    </w:p>
+    <w:p>
+      <w:pPr>
+        <w:rPr>
+          <w:rFonts w:ascii="Consolas" w:hAnsi="Consolas" w:cs="Consolas"/>
+          <w:color w:val="000000"/>
+          <w:sz w:val="19"/>
+          <w:szCs w:val="19"/>
+        </w:rPr>
+      </w:pPr>
+      <w:r>
+        <w:rPr>
+          <w:rFonts w:ascii="Consolas" w:hAnsi="Consolas" w:cs="Consolas"/>
+          <w:color w:val="000000"/>
+          <w:sz w:val="19"/>
+          <w:szCs w:val="19"/>
+        </w:rPr>
+        <w:t>por:</w:t>
+      </w:r>
+    </w:p>
+    <w:p>
+      <w:pPr>
+        <w:rPr>
+          <w:rFonts w:ascii="Consolas" w:hAnsi="Consolas" w:cs="Consolas"/>
+          <w:color w:val="000000"/>
+          <w:sz w:val="19"/>
+          <w:szCs w:val="19"/>
+        </w:rPr>
+      </w:pPr>
+      <w:proofErr w:type="spellStart"/>
       <w:r>
         <w:rPr>
           <w:rFonts w:ascii="Consolas" w:hAnsi="Consolas" w:cs="Consolas"/>
@@ -327,6 +644,7 @@
         </w:rPr>
         <w:t>if</w:t>
       </w:r>
+      <w:proofErr w:type="spellEnd"/>
       <w:r>
         <w:rPr>
           <w:rFonts w:ascii="Consolas" w:hAnsi="Consolas" w:cs="Consolas"/>
@@ -334,7 +652,47 @@
           <w:sz w:val="19"/>
           <w:szCs w:val="19"/>
         </w:rPr>
-        <w:t xml:space="preserve"> (Math.Abs(direction) &lt; 0.001f)</w:t>
+        <w:t xml:space="preserve"> (</w:t>
+      </w:r>
+      <w:proofErr w:type="spellStart"/>
+      <w:r>
+        <w:rPr>
+          <w:rFonts w:ascii="Consolas" w:hAnsi="Consolas" w:cs="Consolas"/>
+          <w:color w:val="000000"/>
+          <w:sz w:val="19"/>
+          <w:szCs w:val="19"/>
+        </w:rPr>
+        <w:t>Math.Abs</w:t>
+      </w:r>
+      <w:proofErr w:type="spellEnd"/>
+      <w:r>
+        <w:rPr>
+          <w:rFonts w:ascii="Consolas" w:hAnsi="Consolas" w:cs="Consolas"/>
+          <w:color w:val="000000"/>
+          <w:sz w:val="19"/>
+          <w:szCs w:val="19"/>
+        </w:rPr>
+        <w:t>(</w:t>
+      </w:r>
+      <w:proofErr w:type="spellStart"/>
+      <w:r>
+        <w:rPr>
+          <w:rFonts w:ascii="Consolas" w:hAnsi="Consolas" w:cs="Consolas"/>
+          <w:color w:val="000000"/>
+          <w:sz w:val="19"/>
+          <w:szCs w:val="19"/>
+        </w:rPr>
+        <w:t>direction</w:t>
+      </w:r>
+      <w:proofErr w:type="spellEnd"/>
+      <w:r>
+        <w:rPr>
+          <w:rFonts w:ascii="Consolas" w:hAnsi="Consolas" w:cs="Consolas"/>
+          <w:color w:val="000000"/>
+          <w:sz w:val="19"/>
+          <w:szCs w:val="19"/>
+        </w:rPr>
+        <w:t>) &lt; 0.001f)</w:t>
       </w:r>
     </w:p>
     <w:p>
@@ -388,7 +746,25 @@
           <w:b w:val="0"/>
           <w:bCs w:val="0"/>
         </w:rPr>
-        <w:t xml:space="preserve">Solucionado con el objeto SpriteRenderer </w:t>
+        <w:t xml:space="preserve">Solucionado con el objeto </w:t>
+      </w:r>
+      <w:proofErr w:type="spellStart"/>
+      <w:r>
+        <w:rPr>
+          <w:rStyle w:val="Textoennegrita"/>
+          <w:b w:val="0"/>
+          <w:bCs w:val="0"/>
+        </w:rPr>
+        <w:t>SpriteRenderer</w:t>
+      </w:r>
+      <w:proofErr w:type="spellEnd"/>
+      <w:r>
+        <w:rPr>
+          <w:rStyle w:val="Textoennegrita"/>
+          <w:b w:val="0"/>
+          <w:bCs w:val="0"/>
+        </w:rPr>
+        <w:t xml:space="preserve"> </w:t>
       </w:r>
       <w:r>
         <w:rPr>
@@ -404,7 +780,43 @@
           <w:b w:val="0"/>
           <w:bCs w:val="0"/>
         </w:rPr>
-        <w:t xml:space="preserve"> al Player. El SpriteRenderer tiene un atributo flipX que invierte el Sprite si </w:t>
+        <w:t xml:space="preserve"> al Player. El </w:t>
+      </w:r>
+      <w:proofErr w:type="spellStart"/>
+      <w:r>
+        <w:rPr>
+          <w:rStyle w:val="Textoennegrita"/>
+          <w:b w:val="0"/>
+          <w:bCs w:val="0"/>
+        </w:rPr>
+        <w:t>SpriteRenderer</w:t>
+      </w:r>
+      <w:proofErr w:type="spellEnd"/>
+      <w:r>
+        <w:rPr>
+          <w:rStyle w:val="Textoennegrita"/>
+          <w:b w:val="0"/>
+          <w:bCs w:val="0"/>
+        </w:rPr>
+        <w:t xml:space="preserve"> tiene un atributo </w:t>
+      </w:r>
+      <w:proofErr w:type="spellStart"/>
+      <w:r>
+        <w:rPr>
+          <w:rStyle w:val="Textoennegrita"/>
+          <w:b w:val="0"/>
+          <w:bCs w:val="0"/>
+        </w:rPr>
+        <w:t>flipX</w:t>
+      </w:r>
+      <w:proofErr w:type="spellEnd"/>
+      <w:r>
+        <w:rPr>
+          <w:rStyle w:val="Textoennegrita"/>
+          <w:b w:val="0"/>
+          <w:bCs w:val="0"/>
+        </w:rPr>
+        <w:t xml:space="preserve"> que invierte el Sprite si </w:t>
       </w:r>
       <w:r>
         <w:rPr>
@@ -420,7 +832,25 @@
           <w:b w:val="0"/>
           <w:bCs w:val="0"/>
         </w:rPr>
-        <w:t xml:space="preserve"> a verdadero. Si el Player va a la derecha flipX estará a falso y se mantendrá la animación</w:t>
+        <w:t xml:space="preserve"> a verdadero. Si el Player va a la derecha </w:t>
+      </w:r>
+      <w:proofErr w:type="spellStart"/>
+      <w:r>
+        <w:rPr>
+          <w:rStyle w:val="Textoennegrita"/>
+          <w:b w:val="0"/>
+          <w:bCs w:val="0"/>
+        </w:rPr>
+        <w:t>flipX</w:t>
+      </w:r>
+      <w:proofErr w:type="spellEnd"/>
+      <w:r>
+        <w:rPr>
+          <w:rStyle w:val="Textoennegrita"/>
+          <w:b w:val="0"/>
+          <w:bCs w:val="0"/>
+        </w:rPr>
+        <w:t xml:space="preserve"> estará a falso y se mantendrá la animación</w:t>
       </w:r>
       <w:r>
         <w:rPr>
@@ -468,7 +898,25 @@
           <w:b w:val="0"/>
           <w:bCs w:val="0"/>
         </w:rPr>
-        <w:t>layer va a ala izquierda flipX estará a verdadero y se mantendrá la animación de movimiento a la izquierda.</w:t>
+        <w:t xml:space="preserve">layer va a ala izquierda </w:t>
+      </w:r>
+      <w:proofErr w:type="spellStart"/>
+      <w:r>
+        <w:rPr>
+          <w:rStyle w:val="Textoennegrita"/>
+          <w:b w:val="0"/>
+          <w:bCs w:val="0"/>
+        </w:rPr>
+        <w:t>flipX</w:t>
+      </w:r>
+      <w:proofErr w:type="spellEnd"/>
+      <w:r>
+        <w:rPr>
+          <w:rStyle w:val="Textoennegrita"/>
+          <w:b w:val="0"/>
+          <w:bCs w:val="0"/>
+        </w:rPr>
+        <w:t xml:space="preserve"> estará a verdadero y se mantendrá la animación de movimiento a la izquierda.</w:t>
       </w:r>
     </w:p>
     <w:p>
@@ -495,7 +943,21 @@
         <w:rPr>
           <w:rStyle w:val="Textoennegrita"/>
         </w:rPr>
-        <w:t>Al hacer cambios bruscos de dirección durante PlayerMovingState(), a veces no detecta el cambio de dirección y se queda enganchado en yendo en una dirección.</w:t>
+        <w:t xml:space="preserve">Al hacer cambios bruscos de dirección durante </w:t>
+      </w:r>
+      <w:proofErr w:type="spellStart"/>
+      <w:r>
+        <w:rPr>
+          <w:rStyle w:val="Textoennegrita"/>
+        </w:rPr>
+        <w:t>PlayerMovingState</w:t>
+      </w:r>
+      <w:proofErr w:type="spellEnd"/>
+      <w:r>
+        <w:rPr>
+          <w:rStyle w:val="Textoennegrita"/>
+        </w:rPr>
+        <w:t>(), a veces no detecta el cambio de dirección y se queda enganchado en yendo en una dirección.</w:t>
       </w:r>
     </w:p>
     <w:p>
@@ -529,7 +991,25 @@
           <w:b w:val="0"/>
           <w:bCs w:val="0"/>
         </w:rPr>
-        <w:t xml:space="preserve"> usando la función GetAxis() si se cambia la dirección del movimiento “bruscamente” (por ejemplo pulsar la tecla de flecha derecha, pasar a tocar las flechas de tecla derecha y tecla izquierda y luego soltar la tecla derecha provoca que se siga desplazando a la derecha y no que cambie la dirección a la izquierda)</w:t>
+        <w:t xml:space="preserve"> usando la función </w:t>
+      </w:r>
+      <w:proofErr w:type="spellStart"/>
+      <w:r>
+        <w:rPr>
+          <w:rStyle w:val="Textoennegrita"/>
+          <w:b w:val="0"/>
+          <w:bCs w:val="0"/>
+        </w:rPr>
+        <w:t>GetAxis</w:t>
+      </w:r>
+      <w:proofErr w:type="spellEnd"/>
+      <w:r>
+        <w:rPr>
+          <w:rStyle w:val="Textoennegrita"/>
+          <w:b w:val="0"/>
+          <w:bCs w:val="0"/>
+        </w:rPr>
+        <w:t>() si se cambia la dirección del movimiento “bruscamente” (por ejemplo pulsar la tecla de flecha derecha, pasar a tocar las flechas de tecla derecha y tecla izquierda y luego soltar la tecla derecha provoca que se siga desplazando a la derecha y no que cambie la dirección a la izquierda)</w:t>
       </w:r>
       <w:r>
         <w:rPr>
@@ -657,24 +1137,102 @@
         <w:rPr>
           <w:rStyle w:val="Textoennegrita"/>
         </w:rPr>
-        <w:t>Poner el nombre “collider” a una variable Collider2D de KinematicObject se sospecha que generaba algún error de convenio de nombre que hace que el acceso al Collider2D de la clase KinematicObject funcionase de forma inestable.</w:t>
-      </w:r>
-    </w:p>
-    <w:p>
-      <w:pPr>
-        <w:rPr>
-          <w:rStyle w:val="Textoennegrita"/>
-          <w:b w:val="0"/>
-          <w:bCs w:val="0"/>
-        </w:rPr>
-      </w:pPr>
-      <w:r>
-        <w:rPr>
-          <w:rStyle w:val="Textoennegrita"/>
-          <w:b w:val="0"/>
-          <w:bCs w:val="0"/>
-        </w:rPr>
-        <w:t>Solucionado cambiando el nombre de la variable de “collider” a “mycollider”.</w:t>
+        <w:t>Poner el nombre “</w:t>
+      </w:r>
+      <w:proofErr w:type="spellStart"/>
+      <w:r>
+        <w:rPr>
+          <w:rStyle w:val="Textoennegrita"/>
+        </w:rPr>
+        <w:t>collider</w:t>
+      </w:r>
+      <w:proofErr w:type="spellEnd"/>
+      <w:r>
+        <w:rPr>
+          <w:rStyle w:val="Textoennegrita"/>
+        </w:rPr>
+        <w:t xml:space="preserve">” a una variable Collider2D de </w:t>
+      </w:r>
+      <w:proofErr w:type="spellStart"/>
+      <w:r>
+        <w:rPr>
+          <w:rStyle w:val="Textoennegrita"/>
+        </w:rPr>
+        <w:t>KinematicObject</w:t>
+      </w:r>
+      <w:proofErr w:type="spellEnd"/>
+      <w:r>
+        <w:rPr>
+          <w:rStyle w:val="Textoennegrita"/>
+        </w:rPr>
+        <w:t xml:space="preserve"> se sospecha que generaba algún error de convenio de nombre que hace que el acceso al Collider2D de la clase </w:t>
+      </w:r>
+      <w:proofErr w:type="spellStart"/>
+      <w:r>
+        <w:rPr>
+          <w:rStyle w:val="Textoennegrita"/>
+        </w:rPr>
+        <w:t>KinematicObject</w:t>
+      </w:r>
+      <w:proofErr w:type="spellEnd"/>
+      <w:r>
+        <w:rPr>
+          <w:rStyle w:val="Textoennegrita"/>
+        </w:rPr>
+        <w:t xml:space="preserve"> funcionase de forma inestable.</w:t>
+      </w:r>
+    </w:p>
+    <w:p>
+      <w:pPr>
+        <w:rPr>
+          <w:rStyle w:val="Textoennegrita"/>
+          <w:b w:val="0"/>
+          <w:bCs w:val="0"/>
+        </w:rPr>
+      </w:pPr>
+      <w:r>
+        <w:rPr>
+          <w:rStyle w:val="Textoennegrita"/>
+          <w:b w:val="0"/>
+          <w:bCs w:val="0"/>
+        </w:rPr>
+        <w:t>Solucionado cambiando el nombre de la variable de “</w:t>
+      </w:r>
+      <w:proofErr w:type="spellStart"/>
+      <w:r>
+        <w:rPr>
+          <w:rStyle w:val="Textoennegrita"/>
+          <w:b w:val="0"/>
+          <w:bCs w:val="0"/>
+        </w:rPr>
+        <w:t>collider</w:t>
+      </w:r>
+      <w:proofErr w:type="spellEnd"/>
+      <w:r>
+        <w:rPr>
+          <w:rStyle w:val="Textoennegrita"/>
+          <w:b w:val="0"/>
+          <w:bCs w:val="0"/>
+        </w:rPr>
+        <w:t>” a “</w:t>
+      </w:r>
+      <w:proofErr w:type="spellStart"/>
+      <w:r>
+        <w:rPr>
+          <w:rStyle w:val="Textoennegrita"/>
+          <w:b w:val="0"/>
+          <w:bCs w:val="0"/>
+        </w:rPr>
+        <w:t>mycollider</w:t>
+      </w:r>
+      <w:proofErr w:type="spellEnd"/>
+      <w:r>
+        <w:rPr>
+          <w:rStyle w:val="Textoennegrita"/>
+          <w:b w:val="0"/>
+          <w:bCs w:val="0"/>
+        </w:rPr>
+        <w:t>”.</w:t>
       </w:r>
     </w:p>
     <w:p>
@@ -734,7 +1292,43 @@
           <w:b w:val="0"/>
           <w:bCs w:val="0"/>
         </w:rPr>
-        <w:t xml:space="preserve"> en que el atributo “Is Trigger” del Player estaba a true. Poniéndolo a false se soluciona el problema, sin embargo es posible que este cambio genere problemas en el futuro.</w:t>
+        <w:t xml:space="preserve"> en que el atributo “</w:t>
+      </w:r>
+      <w:proofErr w:type="spellStart"/>
+      <w:r>
+        <w:rPr>
+          <w:rStyle w:val="Textoennegrita"/>
+          <w:b w:val="0"/>
+          <w:bCs w:val="0"/>
+        </w:rPr>
+        <w:t>Is</w:t>
+      </w:r>
+      <w:proofErr w:type="spellEnd"/>
+      <w:r>
+        <w:rPr>
+          <w:rStyle w:val="Textoennegrita"/>
+          <w:b w:val="0"/>
+          <w:bCs w:val="0"/>
+        </w:rPr>
+        <w:t xml:space="preserve"> </w:t>
+      </w:r>
+      <w:proofErr w:type="spellStart"/>
+      <w:r>
+        <w:rPr>
+          <w:rStyle w:val="Textoennegrita"/>
+          <w:b w:val="0"/>
+          <w:bCs w:val="0"/>
+        </w:rPr>
+        <w:t>Trigger</w:t>
+      </w:r>
+      <w:proofErr w:type="spellEnd"/>
+      <w:r>
+        <w:rPr>
+          <w:rStyle w:val="Textoennegrita"/>
+          <w:b w:val="0"/>
+          <w:bCs w:val="0"/>
+        </w:rPr>
+        <w:t>” del Player estaba a true. Poniéndolo a false se soluciona el problema, sin embargo es posible que este cambio genere problemas en el futuro.</w:t>
       </w:r>
     </w:p>
     <w:p>
@@ -869,6 +1463,7 @@
         </w:rPr>
         <w:t xml:space="preserve"> en una pared, el </w:t>
       </w:r>
+      <w:proofErr w:type="spellStart"/>
       <w:r>
         <w:rPr>
           <w:rStyle w:val="Textoennegrita"/>
@@ -877,6 +1472,7 @@
         </w:rPr>
         <w:t>KinematicObject</w:t>
       </w:r>
+      <w:proofErr w:type="spellEnd"/>
       <w:r>
         <w:rPr>
           <w:rStyle w:val="Textoennegrita"/>
@@ -910,6 +1506,7 @@
         </w:rPr>
         <w:t xml:space="preserve">El segundo es como decidir hacia donde impedir el movimiento del </w:t>
       </w:r>
+      <w:proofErr w:type="spellStart"/>
       <w:r>
         <w:rPr>
           <w:rStyle w:val="Textoennegrita"/>
@@ -918,6 +1515,7 @@
         </w:rPr>
         <w:t>KinematicObject</w:t>
       </w:r>
+      <w:proofErr w:type="spellEnd"/>
       <w:r>
         <w:rPr>
           <w:rStyle w:val="Textoennegrita"/>
@@ -950,7 +1548,61 @@
           <w:bCs w:val="0"/>
         </w:rPr>
         <w:lastRenderedPageBreak/>
-        <w:t>Solucionado cambiando el objecto KinematicObject añadiéndole atributos que limiten el movimiento en una dirección. Cuando el KinematicObject collisiona con el muro se impide el movimiento en la dirección del movimiento.</w:t>
+        <w:t xml:space="preserve">Solucionado cambiando el objecto </w:t>
+      </w:r>
+      <w:proofErr w:type="spellStart"/>
+      <w:r>
+        <w:rPr>
+          <w:rStyle w:val="Textoennegrita"/>
+          <w:b w:val="0"/>
+          <w:bCs w:val="0"/>
+        </w:rPr>
+        <w:t>KinematicObject</w:t>
+      </w:r>
+      <w:proofErr w:type="spellEnd"/>
+      <w:r>
+        <w:rPr>
+          <w:rStyle w:val="Textoennegrita"/>
+          <w:b w:val="0"/>
+          <w:bCs w:val="0"/>
+        </w:rPr>
+        <w:t xml:space="preserve"> añadiéndole atributos que limiten el movimiento en una dirección. Cuando el </w:t>
+      </w:r>
+      <w:proofErr w:type="spellStart"/>
+      <w:r>
+        <w:rPr>
+          <w:rStyle w:val="Textoennegrita"/>
+          <w:b w:val="0"/>
+          <w:bCs w:val="0"/>
+        </w:rPr>
+        <w:t>KinematicObject</w:t>
+      </w:r>
+      <w:proofErr w:type="spellEnd"/>
+      <w:r>
+        <w:rPr>
+          <w:rStyle w:val="Textoennegrita"/>
+          <w:b w:val="0"/>
+          <w:bCs w:val="0"/>
+        </w:rPr>
+        <w:t xml:space="preserve"> </w:t>
+      </w:r>
+      <w:proofErr w:type="spellStart"/>
+      <w:r>
+        <w:rPr>
+          <w:rStyle w:val="Textoennegrita"/>
+          <w:b w:val="0"/>
+          <w:bCs w:val="0"/>
+        </w:rPr>
+        <w:t>collisiona</w:t>
+      </w:r>
+      <w:proofErr w:type="spellEnd"/>
+      <w:r>
+        <w:rPr>
+          <w:rStyle w:val="Textoennegrita"/>
+          <w:b w:val="0"/>
+          <w:bCs w:val="0"/>
+        </w:rPr>
+        <w:t xml:space="preserve"> con el muro se impide el movimiento en la dirección del movimiento.</w:t>
       </w:r>
     </w:p>
     <w:p>
@@ -1000,7 +1652,97 @@
           <w:b w:val="0"/>
           <w:bCs w:val="0"/>
         </w:rPr>
-        <w:t>El error lo causa un “frame rate bajo”. No es exactamente la explicación del problema, pero ambos problemas son resultado de la misma causa. Al tener que hacer varias operaciones entre ejecuciones de los métodos FixedUpdate, si el ordenador no realiza un número de operaciones por segundo demasiado alto, no dan tiempo a ejecutarse todas las instrucciones entre métodos FixedUpdate. Una de las instrucciones que no dan tiempo a ejecutar entre FixedUpdate es la que le dice al Player que ya no puede saltar. En consecuencia, al pulsar el botón de salto se detecta más de una vez que se ha pulsado el botón de salto, y al no dar tiempo a que se ejecute la instrucción que impide al Player saltar, se realiza la acción de salto varias veces seguidas superponiendo el impulso de salto.</w:t>
+        <w:t>El error lo causa un “</w:t>
+      </w:r>
+      <w:proofErr w:type="spellStart"/>
+      <w:r>
+        <w:rPr>
+          <w:rStyle w:val="Textoennegrita"/>
+          <w:b w:val="0"/>
+          <w:bCs w:val="0"/>
+        </w:rPr>
+        <w:t>frame</w:t>
+      </w:r>
+      <w:proofErr w:type="spellEnd"/>
+      <w:r>
+        <w:rPr>
+          <w:rStyle w:val="Textoennegrita"/>
+          <w:b w:val="0"/>
+          <w:bCs w:val="0"/>
+        </w:rPr>
+        <w:t xml:space="preserve"> </w:t>
+      </w:r>
+      <w:proofErr w:type="spellStart"/>
+      <w:r>
+        <w:rPr>
+          <w:rStyle w:val="Textoennegrita"/>
+          <w:b w:val="0"/>
+          <w:bCs w:val="0"/>
+        </w:rPr>
+        <w:t>rate</w:t>
+      </w:r>
+      <w:proofErr w:type="spellEnd"/>
+      <w:r>
+        <w:rPr>
+          <w:rStyle w:val="Textoennegrita"/>
+          <w:b w:val="0"/>
+          <w:bCs w:val="0"/>
+        </w:rPr>
+        <w:t xml:space="preserve"> bajo”. No es exactamente la explicación del problema, pero ambos problemas son resultado de la misma causa. Al tener que hacer varias operaciones entre ejecuciones de los métodos </w:t>
+      </w:r>
+      <w:proofErr w:type="spellStart"/>
+      <w:r>
+        <w:rPr>
+          <w:rStyle w:val="Textoennegrita"/>
+          <w:b w:val="0"/>
+          <w:bCs w:val="0"/>
+        </w:rPr>
+        <w:t>FixedUpdate</w:t>
+      </w:r>
+      <w:proofErr w:type="spellEnd"/>
+      <w:r>
+        <w:rPr>
+          <w:rStyle w:val="Textoennegrita"/>
+          <w:b w:val="0"/>
+          <w:bCs w:val="0"/>
+        </w:rPr>
+        <w:t xml:space="preserve">, si el ordenador no realiza un número de operaciones por segundo demasiado alto, no dan tiempo a ejecutarse todas las instrucciones entre métodos </w:t>
+      </w:r>
+      <w:proofErr w:type="spellStart"/>
+      <w:r>
+        <w:rPr>
+          <w:rStyle w:val="Textoennegrita"/>
+          <w:b w:val="0"/>
+          <w:bCs w:val="0"/>
+        </w:rPr>
+        <w:t>FixedUpdate</w:t>
+      </w:r>
+      <w:proofErr w:type="spellEnd"/>
+      <w:r>
+        <w:rPr>
+          <w:rStyle w:val="Textoennegrita"/>
+          <w:b w:val="0"/>
+          <w:bCs w:val="0"/>
+        </w:rPr>
+        <w:t xml:space="preserve">. Una de las instrucciones que no dan tiempo a ejecutar entre </w:t>
+      </w:r>
+      <w:proofErr w:type="spellStart"/>
+      <w:r>
+        <w:rPr>
+          <w:rStyle w:val="Textoennegrita"/>
+          <w:b w:val="0"/>
+          <w:bCs w:val="0"/>
+        </w:rPr>
+        <w:t>FixedUpdate</w:t>
+      </w:r>
+      <w:proofErr w:type="spellEnd"/>
+      <w:r>
+        <w:rPr>
+          <w:rStyle w:val="Textoennegrita"/>
+          <w:b w:val="0"/>
+          <w:bCs w:val="0"/>
+        </w:rPr>
+        <w:t xml:space="preserve"> es la que le dice al Player que ya no puede saltar. En consecuencia, al pulsar el botón de salto se detecta más de una vez que se ha pulsado el botón de salto, y al no dar tiempo a que se ejecute la instrucción que impide al Player saltar, se realiza la acción de salto varias veces seguidas superponiendo el impulso de salto.</w:t>
       </w:r>
     </w:p>
     <w:p>
@@ -1121,27 +1863,127 @@
           <w:bCs w:val="0"/>
         </w:rPr>
       </w:pPr>
-    </w:p>
-    <w:p>
-      <w:pPr>
-        <w:pStyle w:val="Ttulo"/>
-        <w:jc w:val="center"/>
-        <w:rPr>
-          <w:rStyle w:val="Textoennegrita"/>
-          <w:b w:val="0"/>
-          <w:bCs w:val="0"/>
-        </w:rPr>
-      </w:pPr>
-      <w:r>
-        <w:rPr>
-          <w:rStyle w:val="Textoennegrita"/>
-          <w:b w:val="0"/>
-          <w:bCs w:val="0"/>
-        </w:rPr>
-        <w:t>Obstacle Factory</w:t>
-      </w:r>
-    </w:p>
-    <w:p/>
+      <w:r>
+        <w:rPr>
+          <w:rStyle w:val="Textoennegrita"/>
+          <w:b w:val="0"/>
+          <w:bCs w:val="0"/>
+        </w:rPr>
+        <w:t xml:space="preserve">Se ha comprobado cual es el erro, y lo que ocurre es que cuando se detecta la colisión con el Player del muro, el centro del </w:t>
+      </w:r>
+      <w:proofErr w:type="spellStart"/>
+      <w:r>
+        <w:rPr>
+          <w:rStyle w:val="Textoennegrita"/>
+          <w:b w:val="0"/>
+          <w:bCs w:val="0"/>
+        </w:rPr>
+        <w:t>collider</w:t>
+      </w:r>
+      <w:proofErr w:type="spellEnd"/>
+      <w:r>
+        <w:rPr>
+          <w:rStyle w:val="Textoennegrita"/>
+          <w:b w:val="0"/>
+          <w:bCs w:val="0"/>
+        </w:rPr>
+        <w:t xml:space="preserve"> del Player ya </w:t>
+      </w:r>
+      <w:r>
+        <w:rPr>
+          <w:rStyle w:val="Textoennegrita"/>
+          <w:b w:val="0"/>
+          <w:bCs w:val="0"/>
+        </w:rPr>
+        <w:t>está</w:t>
+      </w:r>
+      <w:r>
+        <w:rPr>
+          <w:rStyle w:val="Textoennegrita"/>
+          <w:b w:val="0"/>
+          <w:bCs w:val="0"/>
+        </w:rPr>
+        <w:t xml:space="preserve"> dentro del muro. El centro del Player tiene que estar fuera para restringir los movimientos del Player en la dirección del muro, pero como ya </w:t>
+      </w:r>
+      <w:r>
+        <w:rPr>
+          <w:rStyle w:val="Textoennegrita"/>
+          <w:b w:val="0"/>
+          <w:bCs w:val="0"/>
+        </w:rPr>
+        <w:t>está</w:t>
+      </w:r>
+      <w:r>
+        <w:rPr>
+          <w:rStyle w:val="Textoennegrita"/>
+          <w:b w:val="0"/>
+          <w:bCs w:val="0"/>
+        </w:rPr>
+        <w:t xml:space="preserve"> dentro no restringe ningún movimiento y se atraviesa el muro cuando no se debería.</w:t>
+      </w:r>
+    </w:p>
+    <w:p>
+      <w:pPr>
+        <w:rPr>
+          <w:rStyle w:val="Textoennegrita"/>
+          <w:b w:val="0"/>
+          <w:bCs w:val="0"/>
+        </w:rPr>
+      </w:pPr>
+      <w:r>
+        <w:rPr>
+          <w:rStyle w:val="Textoennegrita"/>
+          <w:b w:val="0"/>
+          <w:bCs w:val="0"/>
+        </w:rPr>
+        <w:t xml:space="preserve">Solucionado cambiando el sistema de detección de colisiones con muros del juego. En vez de que el muro tenga asociado un script que controle las colisiones contra ese objeto se ha añadido a </w:t>
+      </w:r>
+      <w:proofErr w:type="spellStart"/>
+      <w:r>
+        <w:rPr>
+          <w:rStyle w:val="Textoennegrita"/>
+          <w:b w:val="0"/>
+          <w:bCs w:val="0"/>
+        </w:rPr>
+        <w:t>KinematicObject</w:t>
+      </w:r>
+      <w:proofErr w:type="spellEnd"/>
+      <w:r>
+        <w:rPr>
+          <w:rStyle w:val="Textoennegrita"/>
+          <w:b w:val="0"/>
+          <w:bCs w:val="0"/>
+        </w:rPr>
+        <w:t xml:space="preserve"> un </w:t>
+      </w:r>
+      <w:proofErr w:type="spellStart"/>
+      <w:r>
+        <w:rPr>
+          <w:rStyle w:val="Textoennegrita"/>
+          <w:b w:val="0"/>
+          <w:bCs w:val="0"/>
+        </w:rPr>
+        <w:t>KinematicObjectManageCollider</w:t>
+      </w:r>
+      <w:proofErr w:type="spellEnd"/>
+      <w:r>
+        <w:rPr>
+          <w:rStyle w:val="Textoennegrita"/>
+          <w:b w:val="0"/>
+          <w:bCs w:val="0"/>
+        </w:rPr>
+        <w:t xml:space="preserve"> que se encarga de detectar si se va a colisionar con algún muro, y si es así detener el movimiento en esa dirección.</w:t>
+      </w:r>
+    </w:p>
+    <w:p>
+      <w:pPr>
+        <w:rPr>
+          <w:rStyle w:val="Textoennegrita"/>
+          <w:b w:val="0"/>
+          <w:bCs w:val="0"/>
+        </w:rPr>
+      </w:pPr>
+    </w:p>
     <w:p>
       <w:pPr>
         <w:pStyle w:val="Prrafodelista"/>
@@ -1157,7 +1999,175 @@
         <w:rPr>
           <w:rStyle w:val="Textoennegrita"/>
         </w:rPr>
-        <w:t xml:space="preserve">Al instanciar el prefab del obstáculo móvil el objeto se crea correctamente y funciona como se espera, salvo por el hecho de que no se ve </w:t>
+        <w:t>A</w:t>
+      </w:r>
+      <w:r>
+        <w:rPr>
+          <w:rStyle w:val="Textoennegrita"/>
+        </w:rPr>
+        <w:t xml:space="preserve"> veces el acelerón no tiene efecto en el salto, y que hay una zona del suelo en la casa de inicio que interrumpe el movimiento al correr</w:t>
+      </w:r>
+      <w:r>
+        <w:rPr>
+          <w:rStyle w:val="Textoennegrita"/>
+        </w:rPr>
+        <w:t>.</w:t>
+      </w:r>
+    </w:p>
+    <w:p>
+      <w:pPr>
+        <w:pStyle w:val="Prrafodelista"/>
+        <w:numPr>
+          <w:ilvl w:val="0"/>
+          <w:numId w:val="1"/>
+        </w:numPr>
+        <w:rPr>
+          <w:rStyle w:val="Textoennegrita"/>
+        </w:rPr>
+      </w:pPr>
+      <w:r>
+        <w:rPr>
+          <w:rStyle w:val="Textoennegrita"/>
+        </w:rPr>
+        <w:t xml:space="preserve">El jugador no se paraba en el </w:t>
+      </w:r>
+      <w:proofErr w:type="spellStart"/>
+      <w:r>
+        <w:rPr>
+          <w:rStyle w:val="Textoennegrita"/>
+        </w:rPr>
+        <w:t>PlayerStopingState</w:t>
+      </w:r>
+      <w:proofErr w:type="spellEnd"/>
+      <w:r>
+        <w:rPr>
+          <w:rStyle w:val="Textoennegrita"/>
+        </w:rPr>
+        <w:t xml:space="preserve"> sino que se queda moviéndose derecha a izquierda continuamente.</w:t>
+      </w:r>
+    </w:p>
+    <w:p>
+      <w:pPr>
+        <w:rPr>
+          <w:rStyle w:val="Textoennegrita"/>
+          <w:b w:val="0"/>
+          <w:bCs w:val="0"/>
+        </w:rPr>
+      </w:pPr>
+      <w:r>
+        <w:rPr>
+          <w:rStyle w:val="Textoennegrita"/>
+          <w:b w:val="0"/>
+          <w:bCs w:val="0"/>
+        </w:rPr>
+        <w:lastRenderedPageBreak/>
+        <w:t xml:space="preserve">Al aplicar la fricción es posible que se aplicase demasiada fricción sucediendo que llevando una velocidad horizontal de 0.3 tras aplicar la fricción pase a (-0.2) cambiando la dirección de movimiento pero no saliendo del estado </w:t>
+      </w:r>
+      <w:proofErr w:type="spellStart"/>
+      <w:r>
+        <w:rPr>
+          <w:rStyle w:val="Textoennegrita"/>
+          <w:b w:val="0"/>
+          <w:bCs w:val="0"/>
+        </w:rPr>
+        <w:t>PlayerStopingState</w:t>
+      </w:r>
+      <w:proofErr w:type="spellEnd"/>
+      <w:r>
+        <w:rPr>
+          <w:rStyle w:val="Textoennegrita"/>
+          <w:b w:val="0"/>
+          <w:bCs w:val="0"/>
+        </w:rPr>
+        <w:t>.</w:t>
+      </w:r>
+    </w:p>
+    <w:p>
+      <w:pPr>
+        <w:rPr>
+          <w:rStyle w:val="Textoennegrita"/>
+          <w:b w:val="0"/>
+          <w:bCs w:val="0"/>
+        </w:rPr>
+      </w:pPr>
+      <w:r>
+        <w:rPr>
+          <w:rStyle w:val="Textoennegrita"/>
+          <w:b w:val="0"/>
+          <w:bCs w:val="0"/>
+        </w:rPr>
+        <w:t>Solucionado añadiendo una comprobación de cambio de dirección, y si se daba el caso poner la velocidad horizontal a 0.</w:t>
+      </w:r>
+    </w:p>
+    <w:p>
+      <w:pPr>
+        <w:rPr>
+          <w:rStyle w:val="Textoennegrita"/>
+          <w:b w:val="0"/>
+          <w:bCs w:val="0"/>
+        </w:rPr>
+      </w:pPr>
+    </w:p>
+    <w:p>
+      <w:pPr>
+        <w:pStyle w:val="Ttulo"/>
+        <w:jc w:val="center"/>
+        <w:rPr>
+          <w:rStyle w:val="Textoennegrita"/>
+          <w:b w:val="0"/>
+          <w:bCs w:val="0"/>
+        </w:rPr>
+      </w:pPr>
+      <w:proofErr w:type="spellStart"/>
+      <w:r>
+        <w:rPr>
+          <w:rStyle w:val="Textoennegrita"/>
+          <w:b w:val="0"/>
+          <w:bCs w:val="0"/>
+        </w:rPr>
+        <w:t>Obstacle</w:t>
+      </w:r>
+      <w:proofErr w:type="spellEnd"/>
+      <w:r>
+        <w:rPr>
+          <w:rStyle w:val="Textoennegrita"/>
+          <w:b w:val="0"/>
+          <w:bCs w:val="0"/>
+        </w:rPr>
+        <w:t xml:space="preserve"> Factory</w:t>
+      </w:r>
+    </w:p>
+    <w:p/>
+    <w:p>
+      <w:pPr>
+        <w:pStyle w:val="Prrafodelista"/>
+        <w:numPr>
+          <w:ilvl w:val="0"/>
+          <w:numId w:val="1"/>
+        </w:numPr>
+        <w:rPr>
+          <w:rStyle w:val="Textoennegrita"/>
+        </w:rPr>
+      </w:pPr>
+      <w:r>
+        <w:rPr>
+          <w:rStyle w:val="Textoennegrita"/>
+        </w:rPr>
+        <w:t xml:space="preserve">Al instanciar el </w:t>
+      </w:r>
+      <w:proofErr w:type="spellStart"/>
+      <w:r>
+        <w:rPr>
+          <w:rStyle w:val="Textoennegrita"/>
+        </w:rPr>
+        <w:t>prefab</w:t>
+      </w:r>
+      <w:proofErr w:type="spellEnd"/>
+      <w:r>
+        <w:rPr>
+          <w:rStyle w:val="Textoennegrita"/>
+        </w:rPr>
+        <w:t xml:space="preserve"> del obstáculo móvil el objeto se crea correctamente y funciona como se espera, salvo por el hecho de que no se ve </w:t>
       </w:r>
       <w:r>
         <w:rPr>
@@ -1186,7 +2196,43 @@
           <w:b w:val="0"/>
           <w:bCs w:val="0"/>
         </w:rPr>
-        <w:t xml:space="preserve">El problema reside en la cámara. Se ha dejado la cámara que usaba por defecto Plataformer Microgame, copiándola y moviéndola a las escenas en las que haga falta. Al cambiar esta cámara por la cámara por defecto de Unity, esta nueva cámara </w:t>
+        <w:t xml:space="preserve">El problema reside en la cámara. Se ha dejado la cámara que usaba por defecto </w:t>
+      </w:r>
+      <w:proofErr w:type="spellStart"/>
+      <w:r>
+        <w:rPr>
+          <w:rStyle w:val="Textoennegrita"/>
+          <w:b w:val="0"/>
+          <w:bCs w:val="0"/>
+        </w:rPr>
+        <w:t>Plataformer</w:t>
+      </w:r>
+      <w:proofErr w:type="spellEnd"/>
+      <w:r>
+        <w:rPr>
+          <w:rStyle w:val="Textoennegrita"/>
+          <w:b w:val="0"/>
+          <w:bCs w:val="0"/>
+        </w:rPr>
+        <w:t xml:space="preserve"> </w:t>
+      </w:r>
+      <w:proofErr w:type="spellStart"/>
+      <w:r>
+        <w:rPr>
+          <w:rStyle w:val="Textoennegrita"/>
+          <w:b w:val="0"/>
+          <w:bCs w:val="0"/>
+        </w:rPr>
+        <w:t>Microgame</w:t>
+      </w:r>
+      <w:proofErr w:type="spellEnd"/>
+      <w:r>
+        <w:rPr>
+          <w:rStyle w:val="Textoennegrita"/>
+          <w:b w:val="0"/>
+          <w:bCs w:val="0"/>
+        </w:rPr>
+        <w:t xml:space="preserve">, copiándola y moviéndola a las escenas en las que haga falta. Al cambiar esta cámara por la cámara por defecto de Unity, esta nueva cámara </w:t>
       </w:r>
       <w:r>
         <w:rPr>

</xml_diff>

<commit_message>
Actualiación de ErroresEncontrados.docx. Issue #40
</commit_message>
<xml_diff>
--- a/docs/ErroresEncontrados.docx
+++ b/docs/ErroresEncontrados.docx
@@ -2016,6 +2016,13 @@
     </w:p>
     <w:p>
       <w:pPr>
+        <w:rPr>
+          <w:rStyle w:val="Textoennegrita"/>
+        </w:rPr>
+      </w:pPr>
+    </w:p>
+    <w:p>
+      <w:pPr>
         <w:pStyle w:val="Prrafodelista"/>
         <w:numPr>
           <w:ilvl w:val="0"/>
@@ -2266,6 +2273,116 @@
           <w:bCs w:val="0"/>
         </w:rPr>
         <w:t>El problema real estaba en que la fábrica estaba en una posición en la que el valor de la Z (ejes x, y, z) era menor que el de la cámara. Es decir, la fábrica estaba detrás de la cámara en vez de detrás, y la cámara solo puede mostrar lo que tiene delante</w:t>
+      </w:r>
+    </w:p>
+    <w:p>
+      <w:pPr>
+        <w:rPr>
+          <w:rStyle w:val="Textoennegrita"/>
+          <w:b w:val="0"/>
+          <w:bCs w:val="0"/>
+        </w:rPr>
+      </w:pPr>
+    </w:p>
+    <w:p>
+      <w:pPr>
+        <w:pStyle w:val="Ttulo"/>
+        <w:jc w:val="center"/>
+        <w:rPr>
+          <w:rStyle w:val="Textoennegrita"/>
+          <w:b w:val="0"/>
+          <w:bCs w:val="0"/>
+        </w:rPr>
+      </w:pPr>
+      <w:r>
+        <w:rPr>
+          <w:rStyle w:val="Textoennegrita"/>
+          <w:b w:val="0"/>
+          <w:bCs w:val="0"/>
+        </w:rPr>
+        <w:t xml:space="preserve">Impulse </w:t>
+      </w:r>
+      <w:proofErr w:type="spellStart"/>
+      <w:r>
+        <w:rPr>
+          <w:rStyle w:val="Textoennegrita"/>
+          <w:b w:val="0"/>
+          <w:bCs w:val="0"/>
+        </w:rPr>
+        <w:t>creators</w:t>
+      </w:r>
+      <w:proofErr w:type="spellEnd"/>
+    </w:p>
+    <w:p/>
+    <w:p>
+      <w:pPr>
+        <w:pStyle w:val="Prrafodelista"/>
+        <w:numPr>
+          <w:ilvl w:val="0"/>
+          <w:numId w:val="1"/>
+        </w:numPr>
+        <w:rPr>
+          <w:rStyle w:val="Textoennegrita"/>
+        </w:rPr>
+      </w:pPr>
+      <w:r>
+        <w:rPr>
+          <w:rStyle w:val="Textoennegrita"/>
+        </w:rPr>
+        <w:t>Cuando el Player está haciendo el acelerón, si colisiona con un creador de impulso la acción resultante de esta colisión no se realizará</w:t>
+      </w:r>
+    </w:p>
+    <w:p>
+      <w:pPr>
+        <w:rPr>
+          <w:rStyle w:val="Textoennegrita"/>
+          <w:b w:val="0"/>
+          <w:bCs w:val="0"/>
+        </w:rPr>
+      </w:pPr>
+      <w:r>
+        <w:rPr>
+          <w:rStyle w:val="Textoennegrita"/>
+          <w:b w:val="0"/>
+          <w:bCs w:val="0"/>
+        </w:rPr>
+        <w:t xml:space="preserve">El error ocurre porque </w:t>
+      </w:r>
+      <w:proofErr w:type="spellStart"/>
+      <w:r>
+        <w:rPr>
+          <w:rStyle w:val="Textoennegrita"/>
+          <w:b w:val="0"/>
+          <w:bCs w:val="0"/>
+        </w:rPr>
+        <w:t>PlayerDashingState</w:t>
+      </w:r>
+      <w:proofErr w:type="spellEnd"/>
+      <w:r>
+        <w:rPr>
+          <w:rStyle w:val="Textoennegrita"/>
+          <w:b w:val="0"/>
+          <w:bCs w:val="0"/>
+        </w:rPr>
+        <w:t xml:space="preserve"> impone su funcionamiento sobre el resto de objetos de la escena cuando se esta ejecutando. Es por esto que se continúa realizando la acción de </w:t>
+      </w:r>
+      <w:proofErr w:type="spellStart"/>
+      <w:r>
+        <w:rPr>
+          <w:rStyle w:val="Textoennegrita"/>
+          <w:b w:val="0"/>
+          <w:bCs w:val="0"/>
+        </w:rPr>
+        <w:t>PlayerDashingState</w:t>
+      </w:r>
+      <w:proofErr w:type="spellEnd"/>
+      <w:r>
+        <w:rPr>
+          <w:rStyle w:val="Textoennegrita"/>
+          <w:b w:val="0"/>
+          <w:bCs w:val="0"/>
+        </w:rPr>
+        <w:t xml:space="preserve"> ignorando las de los creadores de impulso.</w:t>
       </w:r>
     </w:p>
     <w:sectPr>

</xml_diff>

<commit_message>
Actualizazión de ErroresEncontrados. Issue #40
</commit_message>
<xml_diff>
--- a/docs/ErroresEncontrados.docx
+++ b/docs/ErroresEncontrados.docx
@@ -2383,6 +2383,63 @@
           <w:bCs w:val="0"/>
         </w:rPr>
         <w:t xml:space="preserve"> ignorando las de los creadores de impulso.</w:t>
+      </w:r>
+    </w:p>
+    <w:p>
+      <w:pPr>
+        <w:rPr>
+          <w:rStyle w:val="Textoennegrita"/>
+          <w:b w:val="0"/>
+          <w:bCs w:val="0"/>
+        </w:rPr>
+      </w:pPr>
+    </w:p>
+    <w:p>
+      <w:pPr>
+        <w:pStyle w:val="Ttulo"/>
+        <w:jc w:val="center"/>
+        <w:rPr>
+          <w:rStyle w:val="Textoennegrita"/>
+          <w:b w:val="0"/>
+          <w:bCs w:val="0"/>
+        </w:rPr>
+      </w:pPr>
+      <w:proofErr w:type="spellStart"/>
+      <w:r>
+        <w:rPr>
+          <w:rStyle w:val="Textoennegrita"/>
+          <w:b w:val="0"/>
+          <w:bCs w:val="0"/>
+        </w:rPr>
+        <w:t>Gravity</w:t>
+      </w:r>
+      <w:proofErr w:type="spellEnd"/>
+      <w:r>
+        <w:rPr>
+          <w:rStyle w:val="Textoennegrita"/>
+          <w:b w:val="0"/>
+          <w:bCs w:val="0"/>
+        </w:rPr>
+        <w:t xml:space="preserve"> Investor</w:t>
+      </w:r>
+    </w:p>
+    <w:p/>
+    <w:p>
+      <w:pPr>
+        <w:pStyle w:val="Prrafodelista"/>
+        <w:numPr>
+          <w:ilvl w:val="0"/>
+          <w:numId w:val="1"/>
+        </w:numPr>
+        <w:rPr>
+          <w:rStyle w:val="Textoennegrita"/>
+        </w:rPr>
+      </w:pPr>
+      <w:r>
+        <w:rPr>
+          <w:rStyle w:val="Textoennegrita"/>
+        </w:rPr>
+        <w:t>Cuando se ha invertido la gravedad del Player si salta lo hace sin invertir el salto</w:t>
       </w:r>
     </w:p>
     <w:sectPr>

</xml_diff>